<commit_message>
set icons for the app drawer
</commit_message>
<xml_diff>
--- a/Document/fredrick.abayie_capstone.docx
+++ b/Document/fredrick.abayie_capstone.docx
@@ -5015,6 +5015,7 @@
           <w:id w:val="1607698559"/>
           <w:citation/>
         </w:sdtPr>
+        <w:sdtEndPr/>
         <w:sdtContent>
           <w:r>
             <w:rPr>
@@ -5241,6 +5242,7 @@
           <w:id w:val="-1046299335"/>
           <w:citation/>
         </w:sdtPr>
+        <w:sdtEndPr/>
         <w:sdtContent>
           <w:r>
             <w:rPr>
@@ -5408,6 +5410,7 @@
           <w:id w:val="654193726"/>
           <w:citation/>
         </w:sdtPr>
+        <w:sdtEndPr/>
         <w:sdtContent>
           <w:r>
             <w:rPr>
@@ -5675,6 +5678,7 @@
           <w:id w:val="1942183057"/>
           <w:citation/>
         </w:sdtPr>
+        <w:sdtEndPr/>
         <w:sdtContent>
           <w:r>
             <w:rPr>
@@ -5796,6 +5800,7 @@
           <w:id w:val="-725066316"/>
           <w:citation/>
         </w:sdtPr>
+        <w:sdtEndPr/>
         <w:sdtContent>
           <w:r>
             <w:rPr>
@@ -6178,6 +6183,7 @@
           <w:id w:val="-289360251"/>
           <w:citation/>
         </w:sdtPr>
+        <w:sdtEndPr/>
         <w:sdtContent>
           <w:r>
             <w:rPr>
@@ -10423,7 +10429,18 @@
           <w:sz w:val="24"/>
           <w:szCs w:val="24"/>
         </w:rPr>
-        <w:t>Figure 2.3.2</w:t>
+        <w:t>Figure 2.5</w:t>
+      </w:r>
+      <w:bookmarkStart w:id="25" w:name="_GoBack"/>
+      <w:bookmarkEnd w:id="25"/>
+      <w:r>
+        <w:rPr>
+          <w:rFonts w:ascii="Times New Roman" w:hAnsi="Times New Roman" w:cs="Times New Roman"/>
+          <w:b/>
+          <w:sz w:val="24"/>
+          <w:szCs w:val="24"/>
+        </w:rPr>
+        <w:t>.2</w:t>
       </w:r>
       <w:r>
         <w:rPr>
@@ -10760,7 +10777,7 @@
           <w:szCs w:val="24"/>
         </w:rPr>
       </w:pPr>
-      <w:bookmarkStart w:id="25" w:name="_Toc447827558"/>
+      <w:bookmarkStart w:id="26" w:name="_Toc447827558"/>
       <w:r>
         <w:rPr>
           <w:rFonts w:ascii="Times New Roman" w:hAnsi="Times New Roman" w:cs="Times New Roman"/>
@@ -10785,7 +10802,7 @@
         </w:rPr>
         <w:t xml:space="preserve"> Activity Diagram</w:t>
       </w:r>
-      <w:bookmarkEnd w:id="25"/>
+      <w:bookmarkEnd w:id="26"/>
     </w:p>
     <w:p>
       <w:pPr>
@@ -10956,7 +10973,7 @@
           <w:sz w:val="24"/>
           <w:szCs w:val="24"/>
         </w:rPr>
-        <w:t>Figure 2.3</w:t>
+        <w:t>Figure 2.5</w:t>
       </w:r>
       <w:r>
         <w:rPr>
@@ -10998,7 +11015,7 @@
           <w:szCs w:val="24"/>
         </w:rPr>
       </w:pPr>
-      <w:bookmarkStart w:id="26" w:name="_Toc447827559"/>
+      <w:bookmarkStart w:id="27" w:name="_Toc447827559"/>
       <w:r>
         <w:rPr>
           <w:rFonts w:ascii="Times New Roman" w:hAnsi="Times New Roman" w:cs="Times New Roman"/>
@@ -11024,7 +11041,7 @@
         </w:rPr>
         <w:t>System Architecture</w:t>
       </w:r>
-      <w:bookmarkEnd w:id="26"/>
+      <w:bookmarkEnd w:id="27"/>
     </w:p>
     <w:p>
       <w:pPr>
@@ -11301,7 +11318,7 @@
           <w:szCs w:val="24"/>
         </w:rPr>
       </w:pPr>
-      <w:bookmarkStart w:id="27" w:name="_Toc447827560"/>
+      <w:bookmarkStart w:id="28" w:name="_Toc447827560"/>
       <w:r>
         <w:rPr>
           <w:rFonts w:ascii="Times New Roman" w:hAnsi="Times New Roman" w:cs="Times New Roman"/>
@@ -11318,7 +11335,7 @@
         </w:rPr>
         <w:t xml:space="preserve"> Architectural Pattern</w:t>
       </w:r>
-      <w:bookmarkEnd w:id="27"/>
+      <w:bookmarkEnd w:id="28"/>
     </w:p>
     <w:p>
       <w:pPr>
@@ -11628,7 +11645,7 @@
           <w:szCs w:val="24"/>
         </w:rPr>
       </w:pPr>
-      <w:bookmarkStart w:id="28" w:name="_Toc447827561"/>
+      <w:bookmarkStart w:id="29" w:name="_Toc447827561"/>
       <w:r>
         <w:rPr>
           <w:rFonts w:ascii="Times New Roman" w:hAnsi="Times New Roman" w:cs="Times New Roman"/>
@@ -11654,7 +11671,7 @@
         </w:rPr>
         <w:t>Implementation</w:t>
       </w:r>
-      <w:bookmarkEnd w:id="28"/>
+      <w:bookmarkEnd w:id="29"/>
     </w:p>
     <w:p>
       <w:pPr>
@@ -11728,7 +11745,7 @@
           <w:szCs w:val="24"/>
         </w:rPr>
       </w:pPr>
-      <w:bookmarkStart w:id="29" w:name="_Toc447827562"/>
+      <w:bookmarkStart w:id="30" w:name="_Toc447827562"/>
       <w:r>
         <w:rPr>
           <w:rFonts w:ascii="Times New Roman" w:hAnsi="Times New Roman" w:cs="Times New Roman"/>
@@ -11745,7 +11762,7 @@
         </w:rPr>
         <w:t>.1 Process Model</w:t>
       </w:r>
-      <w:bookmarkEnd w:id="29"/>
+      <w:bookmarkEnd w:id="30"/>
     </w:p>
     <w:p>
       <w:pPr>
@@ -11883,7 +11900,7 @@
           <w:szCs w:val="24"/>
         </w:rPr>
       </w:pPr>
-      <w:bookmarkStart w:id="30" w:name="_Toc447827563"/>
+      <w:bookmarkStart w:id="31" w:name="_Toc447827563"/>
       <w:r>
         <w:rPr>
           <w:rFonts w:ascii="Times New Roman" w:hAnsi="Times New Roman" w:cs="Times New Roman"/>
@@ -11916,7 +11933,7 @@
         </w:rPr>
         <w:t>nd Technology</w:t>
       </w:r>
-      <w:bookmarkEnd w:id="30"/>
+      <w:bookmarkEnd w:id="31"/>
     </w:p>
     <w:p>
       <w:pPr>
@@ -12820,7 +12837,7 @@
           <w:szCs w:val="24"/>
         </w:rPr>
       </w:pPr>
-      <w:bookmarkStart w:id="31" w:name="_Toc447827564"/>
+      <w:bookmarkStart w:id="32" w:name="_Toc447827564"/>
       <w:r>
         <w:rPr>
           <w:rFonts w:ascii="Times New Roman" w:hAnsi="Times New Roman" w:cs="Times New Roman"/>
@@ -12829,7 +12846,7 @@
         </w:rPr>
         <w:t>3.3 Challenges</w:t>
       </w:r>
-      <w:bookmarkEnd w:id="31"/>
+      <w:bookmarkEnd w:id="32"/>
     </w:p>
     <w:p>
       <w:pPr>
@@ -12936,8 +12953,6 @@
         </w:rPr>
         <w:t xml:space="preserve">, </w:t>
       </w:r>
-      <w:bookmarkStart w:id="32" w:name="_GoBack"/>
-      <w:bookmarkEnd w:id="32"/>
     </w:p>
     <w:p>
       <w:pPr>
@@ -15898,6 +15913,7 @@
             <w:id w:val="111145805"/>
             <w:bibliography/>
           </w:sdtPr>
+          <w:sdtEndPr/>
           <w:sdtContent>
             <w:p>
               <w:pPr>
@@ -16602,7 +16618,7 @@
         <w:rStyle w:val="PageNumber"/>
         <w:noProof/>
       </w:rPr>
-      <w:t>20</w:t>
+      <w:t>11</w:t>
     </w:r>
     <w:r>
       <w:rPr>
@@ -23177,7 +23193,7 @@
 </file>
 
 <file path=customXml/itemProps1.xml><?xml version="1.0" encoding="utf-8"?>
-<ds:datastoreItem xmlns:ds="http://schemas.openxmlformats.org/officeDocument/2006/customXml" ds:itemID="{0C3CB297-BCEA-804E-A539-9CBE87F4F60F}">
+<ds:datastoreItem xmlns:ds="http://schemas.openxmlformats.org/officeDocument/2006/customXml" ds:itemID="{36E9143D-442B-BE4B-ADFA-977D395BABE3}">
   <ds:schemaRefs>
     <ds:schemaRef ds:uri="http://schemas.openxmlformats.org/officeDocument/2006/bibliography"/>
   </ds:schemaRefs>

</xml_diff>

<commit_message>
Done with the feedback
</commit_message>
<xml_diff>
--- a/Document/fredrick.abayie_capstone.docx
+++ b/Document/fredrick.abayie_capstone.docx
@@ -1465,7 +1465,7 @@
             </w:rPr>
             <w:fldChar w:fldCharType="separate"/>
           </w:r>
-          <w:hyperlink w:anchor="_Toc447827533" w:history="1">
+          <w:hyperlink w:anchor="_Toc448082879" w:history="1">
             <w:r>
               <w:rPr>
                 <w:rStyle w:val="Hyperlink"/>
@@ -1493,7 +1493,7 @@
                 <w:noProof/>
                 <w:webHidden/>
               </w:rPr>
-              <w:instrText xml:space="preserve"> PAGEREF _Toc447827533 \h </w:instrText>
+              <w:instrText xml:space="preserve"> PAGEREF _Toc448082879 \h </w:instrText>
             </w:r>
             <w:r>
               <w:rPr>
@@ -1537,7 +1537,7 @@
               <w:szCs w:val="24"/>
             </w:rPr>
           </w:pPr>
-          <w:hyperlink w:anchor="_Toc447827534" w:history="1">
+          <w:hyperlink w:anchor="_Toc448082880" w:history="1">
             <w:r>
               <w:rPr>
                 <w:rStyle w:val="Hyperlink"/>
@@ -1565,7 +1565,7 @@
                 <w:noProof/>
                 <w:webHidden/>
               </w:rPr>
-              <w:instrText xml:space="preserve"> PAGEREF _Toc447827534 \h </w:instrText>
+              <w:instrText xml:space="preserve"> PAGEREF _Toc448082880 \h </w:instrText>
             </w:r>
             <w:r>
               <w:rPr>
@@ -1608,7 +1608,7 @@
               <w:szCs w:val="24"/>
             </w:rPr>
           </w:pPr>
-          <w:hyperlink w:anchor="_Toc447827535" w:history="1">
+          <w:hyperlink w:anchor="_Toc448082881" w:history="1">
             <w:r>
               <w:rPr>
                 <w:rStyle w:val="Hyperlink"/>
@@ -1636,7 +1636,7 @@
                 <w:noProof/>
                 <w:webHidden/>
               </w:rPr>
-              <w:instrText xml:space="preserve"> PAGEREF _Toc447827535 \h </w:instrText>
+              <w:instrText xml:space="preserve"> PAGEREF _Toc448082881 \h </w:instrText>
             </w:r>
             <w:r>
               <w:rPr>
@@ -1679,7 +1679,7 @@
               <w:szCs w:val="24"/>
             </w:rPr>
           </w:pPr>
-          <w:hyperlink w:anchor="_Toc447827536" w:history="1">
+          <w:hyperlink w:anchor="_Toc448082882" w:history="1">
             <w:r>
               <w:rPr>
                 <w:rStyle w:val="Hyperlink"/>
@@ -1707,7 +1707,7 @@
                 <w:noProof/>
                 <w:webHidden/>
               </w:rPr>
-              <w:instrText xml:space="preserve"> PAGEREF _Toc447827536 \h </w:instrText>
+              <w:instrText xml:space="preserve"> PAGEREF _Toc448082882 \h </w:instrText>
             </w:r>
             <w:r>
               <w:rPr>
@@ -1751,7 +1751,7 @@
               <w:szCs w:val="24"/>
             </w:rPr>
           </w:pPr>
-          <w:hyperlink w:anchor="_Toc447827537" w:history="1">
+          <w:hyperlink w:anchor="_Toc448082883" w:history="1">
             <w:r>
               <w:rPr>
                 <w:rStyle w:val="Hyperlink"/>
@@ -1779,7 +1779,7 @@
                 <w:noProof/>
                 <w:webHidden/>
               </w:rPr>
-              <w:instrText xml:space="preserve"> PAGEREF _Toc447827537 \h </w:instrText>
+              <w:instrText xml:space="preserve"> PAGEREF _Toc448082883 \h </w:instrText>
             </w:r>
             <w:r>
               <w:rPr>
@@ -1823,7 +1823,7 @@
               <w:szCs w:val="24"/>
             </w:rPr>
           </w:pPr>
-          <w:hyperlink w:anchor="_Toc447827538" w:history="1">
+          <w:hyperlink w:anchor="_Toc448082884" w:history="1">
             <w:r>
               <w:rPr>
                 <w:rStyle w:val="Hyperlink"/>
@@ -1851,7 +1851,7 @@
                 <w:noProof/>
                 <w:webHidden/>
               </w:rPr>
-              <w:instrText xml:space="preserve"> PAGEREF _Toc447827538 \h </w:instrText>
+              <w:instrText xml:space="preserve"> PAGEREF _Toc448082884 \h </w:instrText>
             </w:r>
             <w:r>
               <w:rPr>
@@ -1894,7 +1894,7 @@
               <w:szCs w:val="24"/>
             </w:rPr>
           </w:pPr>
-          <w:hyperlink w:anchor="_Toc447827539" w:history="1">
+          <w:hyperlink w:anchor="_Toc448082885" w:history="1">
             <w:r>
               <w:rPr>
                 <w:rStyle w:val="Hyperlink"/>
@@ -1922,7 +1922,7 @@
                 <w:noProof/>
                 <w:webHidden/>
               </w:rPr>
-              <w:instrText xml:space="preserve"> PAGEREF _Toc447827539 \h </w:instrText>
+              <w:instrText xml:space="preserve"> PAGEREF _Toc448082885 \h </w:instrText>
             </w:r>
             <w:r>
               <w:rPr>
@@ -1965,7 +1965,7 @@
               <w:szCs w:val="24"/>
             </w:rPr>
           </w:pPr>
-          <w:hyperlink w:anchor="_Toc447827540" w:history="1">
+          <w:hyperlink w:anchor="_Toc448082886" w:history="1">
             <w:r>
               <w:rPr>
                 <w:rStyle w:val="Hyperlink"/>
@@ -1993,7 +1993,7 @@
                 <w:noProof/>
                 <w:webHidden/>
               </w:rPr>
-              <w:instrText xml:space="preserve"> PAGEREF _Toc447827540 \h </w:instrText>
+              <w:instrText xml:space="preserve"> PAGEREF _Toc448082886 \h </w:instrText>
             </w:r>
             <w:r>
               <w:rPr>
@@ -2035,7 +2035,7 @@
               <w:noProof/>
             </w:rPr>
           </w:pPr>
-          <w:hyperlink w:anchor="_Toc447827541" w:history="1">
+          <w:hyperlink w:anchor="_Toc448082887" w:history="1">
             <w:r>
               <w:rPr>
                 <w:rStyle w:val="Hyperlink"/>
@@ -2063,7 +2063,7 @@
                 <w:noProof/>
                 <w:webHidden/>
               </w:rPr>
-              <w:instrText xml:space="preserve"> PAGEREF _Toc447827541 \h </w:instrText>
+              <w:instrText xml:space="preserve"> PAGEREF _Toc448082887 \h </w:instrText>
             </w:r>
             <w:r>
               <w:rPr>
@@ -2107,7 +2107,7 @@
               <w:szCs w:val="24"/>
             </w:rPr>
           </w:pPr>
-          <w:hyperlink w:anchor="_Toc447827542" w:history="1">
+          <w:hyperlink w:anchor="_Toc448082888" w:history="1">
             <w:r>
               <w:rPr>
                 <w:rStyle w:val="Hyperlink"/>
@@ -2135,7 +2135,7 @@
                 <w:noProof/>
                 <w:webHidden/>
               </w:rPr>
-              <w:instrText xml:space="preserve"> PAGEREF _Toc447827542 \h </w:instrText>
+              <w:instrText xml:space="preserve"> PAGEREF _Toc448082888 \h </w:instrText>
             </w:r>
             <w:r>
               <w:rPr>
@@ -2179,7 +2179,7 @@
               <w:szCs w:val="24"/>
             </w:rPr>
           </w:pPr>
-          <w:hyperlink w:anchor="_Toc447827543" w:history="1">
+          <w:hyperlink w:anchor="_Toc448082889" w:history="1">
             <w:r>
               <w:rPr>
                 <w:rStyle w:val="Hyperlink"/>
@@ -2207,7 +2207,7 @@
                 <w:noProof/>
                 <w:webHidden/>
               </w:rPr>
-              <w:instrText xml:space="preserve"> PAGEREF _Toc447827543 \h </w:instrText>
+              <w:instrText xml:space="preserve"> PAGEREF _Toc448082889 \h </w:instrText>
             </w:r>
             <w:r>
               <w:rPr>
@@ -2250,7 +2250,7 @@
               <w:szCs w:val="24"/>
             </w:rPr>
           </w:pPr>
-          <w:hyperlink w:anchor="_Toc447827544" w:history="1">
+          <w:hyperlink w:anchor="_Toc448082890" w:history="1">
             <w:r>
               <w:rPr>
                 <w:rStyle w:val="Hyperlink"/>
@@ -2278,7 +2278,7 @@
                 <w:noProof/>
                 <w:webHidden/>
               </w:rPr>
-              <w:instrText xml:space="preserve"> PAGEREF _Toc447827544 \h </w:instrText>
+              <w:instrText xml:space="preserve"> PAGEREF _Toc448082890 \h </w:instrText>
             </w:r>
             <w:r>
               <w:rPr>
@@ -2322,7 +2322,7 @@
               <w:szCs w:val="24"/>
             </w:rPr>
           </w:pPr>
-          <w:hyperlink w:anchor="_Toc447827545" w:history="1">
+          <w:hyperlink w:anchor="_Toc448082891" w:history="1">
             <w:r>
               <w:rPr>
                 <w:rStyle w:val="Hyperlink"/>
@@ -2350,7 +2350,7 @@
                 <w:noProof/>
                 <w:webHidden/>
               </w:rPr>
-              <w:instrText xml:space="preserve"> PAGEREF _Toc447827545 \h </w:instrText>
+              <w:instrText xml:space="preserve"> PAGEREF _Toc448082891 \h </w:instrText>
             </w:r>
             <w:r>
               <w:rPr>
@@ -2393,7 +2393,7 @@
               <w:szCs w:val="24"/>
             </w:rPr>
           </w:pPr>
-          <w:hyperlink w:anchor="_Toc447827546" w:history="1">
+          <w:hyperlink w:anchor="_Toc448082892" w:history="1">
             <w:r>
               <w:rPr>
                 <w:rStyle w:val="Hyperlink"/>
@@ -2421,7 +2421,7 @@
                 <w:noProof/>
                 <w:webHidden/>
               </w:rPr>
-              <w:instrText xml:space="preserve"> PAGEREF _Toc447827546 \h </w:instrText>
+              <w:instrText xml:space="preserve"> PAGEREF _Toc448082892 \h </w:instrText>
             </w:r>
             <w:r>
               <w:rPr>
@@ -2464,7 +2464,7 @@
               <w:szCs w:val="24"/>
             </w:rPr>
           </w:pPr>
-          <w:hyperlink w:anchor="_Toc447827547" w:history="1">
+          <w:hyperlink w:anchor="_Toc448082893" w:history="1">
             <w:r>
               <w:rPr>
                 <w:rStyle w:val="Hyperlink"/>
@@ -2492,7 +2492,7 @@
                 <w:noProof/>
                 <w:webHidden/>
               </w:rPr>
-              <w:instrText xml:space="preserve"> PAGEREF _Toc447827547 \h </w:instrText>
+              <w:instrText xml:space="preserve"> PAGEREF _Toc448082893 \h </w:instrText>
             </w:r>
             <w:r>
               <w:rPr>
@@ -2535,7 +2535,7 @@
               <w:szCs w:val="24"/>
             </w:rPr>
           </w:pPr>
-          <w:hyperlink w:anchor="_Toc447827548" w:history="1">
+          <w:hyperlink w:anchor="_Toc448082894" w:history="1">
             <w:r>
               <w:rPr>
                 <w:rStyle w:val="Hyperlink"/>
@@ -2563,7 +2563,7 @@
                 <w:noProof/>
                 <w:webHidden/>
               </w:rPr>
-              <w:instrText xml:space="preserve"> PAGEREF _Toc447827548 \h </w:instrText>
+              <w:instrText xml:space="preserve"> PAGEREF _Toc448082894 \h </w:instrText>
             </w:r>
             <w:r>
               <w:rPr>
@@ -2606,7 +2606,7 @@
               <w:szCs w:val="24"/>
             </w:rPr>
           </w:pPr>
-          <w:hyperlink w:anchor="_Toc447827549" w:history="1">
+          <w:hyperlink w:anchor="_Toc448082895" w:history="1">
             <w:r>
               <w:rPr>
                 <w:rStyle w:val="Hyperlink"/>
@@ -2634,7 +2634,7 @@
                 <w:noProof/>
                 <w:webHidden/>
               </w:rPr>
-              <w:instrText xml:space="preserve"> PAGEREF _Toc447827549 \h </w:instrText>
+              <w:instrText xml:space="preserve"> PAGEREF _Toc448082895 \h </w:instrText>
             </w:r>
             <w:r>
               <w:rPr>
@@ -2677,7 +2677,7 @@
               <w:szCs w:val="24"/>
             </w:rPr>
           </w:pPr>
-          <w:hyperlink w:anchor="_Toc447827550" w:history="1">
+          <w:hyperlink w:anchor="_Toc448082896" w:history="1">
             <w:r>
               <w:rPr>
                 <w:rStyle w:val="Hyperlink"/>
@@ -2705,7 +2705,7 @@
                 <w:noProof/>
                 <w:webHidden/>
               </w:rPr>
-              <w:instrText xml:space="preserve"> PAGEREF _Toc447827550 \h </w:instrText>
+              <w:instrText xml:space="preserve"> PAGEREF _Toc448082896 \h </w:instrText>
             </w:r>
             <w:r>
               <w:rPr>
@@ -2749,7 +2749,7 @@
               <w:szCs w:val="24"/>
             </w:rPr>
           </w:pPr>
-          <w:hyperlink w:anchor="_Toc447827551" w:history="1">
+          <w:hyperlink w:anchor="_Toc448082897" w:history="1">
             <w:r>
               <w:rPr>
                 <w:rStyle w:val="Hyperlink"/>
@@ -2777,7 +2777,7 @@
                 <w:noProof/>
                 <w:webHidden/>
               </w:rPr>
-              <w:instrText xml:space="preserve"> PAGEREF _Toc447827551 \h </w:instrText>
+              <w:instrText xml:space="preserve"> PAGEREF _Toc448082897 \h </w:instrText>
             </w:r>
             <w:r>
               <w:rPr>
@@ -2820,7 +2820,7 @@
               <w:szCs w:val="24"/>
             </w:rPr>
           </w:pPr>
-          <w:hyperlink w:anchor="_Toc447827552" w:history="1">
+          <w:hyperlink w:anchor="_Toc448082898" w:history="1">
             <w:r>
               <w:rPr>
                 <w:rStyle w:val="Hyperlink"/>
@@ -2848,7 +2848,7 @@
                 <w:noProof/>
                 <w:webHidden/>
               </w:rPr>
-              <w:instrText xml:space="preserve"> PAGEREF _Toc447827552 \h </w:instrText>
+              <w:instrText xml:space="preserve"> PAGEREF _Toc448082898 \h </w:instrText>
             </w:r>
             <w:r>
               <w:rPr>
@@ -2891,7 +2891,7 @@
               <w:szCs w:val="24"/>
             </w:rPr>
           </w:pPr>
-          <w:hyperlink w:anchor="_Toc447827553" w:history="1">
+          <w:hyperlink w:anchor="_Toc448082899" w:history="1">
             <w:r>
               <w:rPr>
                 <w:rStyle w:val="Hyperlink"/>
@@ -2919,7 +2919,7 @@
                 <w:noProof/>
                 <w:webHidden/>
               </w:rPr>
-              <w:instrText xml:space="preserve"> PAGEREF _Toc447827553 \h </w:instrText>
+              <w:instrText xml:space="preserve"> PAGEREF _Toc448082899 \h </w:instrText>
             </w:r>
             <w:r>
               <w:rPr>
@@ -2962,7 +2962,7 @@
               <w:szCs w:val="24"/>
             </w:rPr>
           </w:pPr>
-          <w:hyperlink w:anchor="_Toc447827554" w:history="1">
+          <w:hyperlink w:anchor="_Toc448082900" w:history="1">
             <w:r>
               <w:rPr>
                 <w:rStyle w:val="Hyperlink"/>
@@ -2990,7 +2990,7 @@
                 <w:noProof/>
                 <w:webHidden/>
               </w:rPr>
-              <w:instrText xml:space="preserve"> PAGEREF _Toc447827554 \h </w:instrText>
+              <w:instrText xml:space="preserve"> PAGEREF _Toc448082900 \h </w:instrText>
             </w:r>
             <w:r>
               <w:rPr>
@@ -3034,7 +3034,7 @@
               <w:szCs w:val="24"/>
             </w:rPr>
           </w:pPr>
-          <w:hyperlink w:anchor="_Toc447827555" w:history="1">
+          <w:hyperlink w:anchor="_Toc448082901" w:history="1">
             <w:r>
               <w:rPr>
                 <w:rStyle w:val="Hyperlink"/>
@@ -3062,7 +3062,7 @@
                 <w:noProof/>
                 <w:webHidden/>
               </w:rPr>
-              <w:instrText xml:space="preserve"> PAGEREF _Toc447827555 \h </w:instrText>
+              <w:instrText xml:space="preserve"> PAGEREF _Toc448082901 \h </w:instrText>
             </w:r>
             <w:r>
               <w:rPr>
@@ -3105,7 +3105,7 @@
               <w:szCs w:val="24"/>
             </w:rPr>
           </w:pPr>
-          <w:hyperlink w:anchor="_Toc447827556" w:history="1">
+          <w:hyperlink w:anchor="_Toc448082902" w:history="1">
             <w:r>
               <w:rPr>
                 <w:rStyle w:val="Hyperlink"/>
@@ -3133,7 +3133,7 @@
                 <w:noProof/>
                 <w:webHidden/>
               </w:rPr>
-              <w:instrText xml:space="preserve"> PAGEREF _Toc447827556 \h </w:instrText>
+              <w:instrText xml:space="preserve"> PAGEREF _Toc448082902 \h </w:instrText>
             </w:r>
             <w:r>
               <w:rPr>
@@ -3176,7 +3176,7 @@
               <w:szCs w:val="24"/>
             </w:rPr>
           </w:pPr>
-          <w:hyperlink w:anchor="_Toc447827557" w:history="1">
+          <w:hyperlink w:anchor="_Toc448082903" w:history="1">
             <w:r>
               <w:rPr>
                 <w:rStyle w:val="Hyperlink"/>
@@ -3204,7 +3204,7 @@
                 <w:noProof/>
                 <w:webHidden/>
               </w:rPr>
-              <w:instrText xml:space="preserve"> PAGEREF _Toc447827557 \h </w:instrText>
+              <w:instrText xml:space="preserve"> PAGEREF _Toc448082903 \h </w:instrText>
             </w:r>
             <w:r>
               <w:rPr>
@@ -3247,7 +3247,7 @@
               <w:szCs w:val="24"/>
             </w:rPr>
           </w:pPr>
-          <w:hyperlink w:anchor="_Toc447827558" w:history="1">
+          <w:hyperlink w:anchor="_Toc448082904" w:history="1">
             <w:r>
               <w:rPr>
                 <w:rStyle w:val="Hyperlink"/>
@@ -3275,7 +3275,7 @@
                 <w:noProof/>
                 <w:webHidden/>
               </w:rPr>
-              <w:instrText xml:space="preserve"> PAGEREF _Toc447827558 \h </w:instrText>
+              <w:instrText xml:space="preserve"> PAGEREF _Toc448082904 \h </w:instrText>
             </w:r>
             <w:r>
               <w:rPr>
@@ -3319,7 +3319,7 @@
               <w:szCs w:val="24"/>
             </w:rPr>
           </w:pPr>
-          <w:hyperlink w:anchor="_Toc447827559" w:history="1">
+          <w:hyperlink w:anchor="_Toc448082905" w:history="1">
             <w:r>
               <w:rPr>
                 <w:rStyle w:val="Hyperlink"/>
@@ -3347,7 +3347,7 @@
                 <w:noProof/>
                 <w:webHidden/>
               </w:rPr>
-              <w:instrText xml:space="preserve"> PAGEREF _Toc447827559 \h </w:instrText>
+              <w:instrText xml:space="preserve"> PAGEREF _Toc448082905 \h </w:instrText>
             </w:r>
             <w:r>
               <w:rPr>
@@ -3368,6 +3368,148 @@
                 <w:webHidden/>
               </w:rPr>
               <w:t>17</w:t>
+            </w:r>
+            <w:r>
+              <w:rPr>
+                <w:noProof/>
+                <w:webHidden/>
+              </w:rPr>
+              <w:fldChar w:fldCharType="end"/>
+            </w:r>
+          </w:hyperlink>
+        </w:p>
+        <w:p>
+          <w:pPr>
+            <w:pStyle w:val="TOC3"/>
+            <w:tabs>
+              <w:tab w:val="right" w:leader="dot" w:pos="9350"/>
+            </w:tabs>
+            <w:rPr>
+              <w:noProof/>
+              <w:sz w:val="24"/>
+              <w:szCs w:val="24"/>
+            </w:rPr>
+          </w:pPr>
+          <w:hyperlink w:anchor="_Toc448082906" w:history="1">
+            <w:r>
+              <w:rPr>
+                <w:rStyle w:val="Hyperlink"/>
+                <w:rFonts w:ascii="Times New Roman" w:hAnsi="Times New Roman" w:cs="Times New Roman"/>
+                <w:noProof/>
+              </w:rPr>
+              <w:t>2.6.1 Mobile Architecture</w:t>
+            </w:r>
+            <w:r>
+              <w:rPr>
+                <w:noProof/>
+                <w:webHidden/>
+              </w:rPr>
+              <w:tab/>
+            </w:r>
+            <w:r>
+              <w:rPr>
+                <w:noProof/>
+                <w:webHidden/>
+              </w:rPr>
+              <w:fldChar w:fldCharType="begin"/>
+            </w:r>
+            <w:r>
+              <w:rPr>
+                <w:noProof/>
+                <w:webHidden/>
+              </w:rPr>
+              <w:instrText xml:space="preserve"> PAGEREF _Toc448082906 \h </w:instrText>
+            </w:r>
+            <w:r>
+              <w:rPr>
+                <w:noProof/>
+                <w:webHidden/>
+              </w:rPr>
+            </w:r>
+            <w:r>
+              <w:rPr>
+                <w:noProof/>
+                <w:webHidden/>
+              </w:rPr>
+              <w:fldChar w:fldCharType="separate"/>
+            </w:r>
+            <w:r>
+              <w:rPr>
+                <w:noProof/>
+                <w:webHidden/>
+              </w:rPr>
+              <w:t>18</w:t>
+            </w:r>
+            <w:r>
+              <w:rPr>
+                <w:noProof/>
+                <w:webHidden/>
+              </w:rPr>
+              <w:fldChar w:fldCharType="end"/>
+            </w:r>
+          </w:hyperlink>
+        </w:p>
+        <w:p>
+          <w:pPr>
+            <w:pStyle w:val="TOC3"/>
+            <w:tabs>
+              <w:tab w:val="right" w:leader="dot" w:pos="9350"/>
+            </w:tabs>
+            <w:rPr>
+              <w:noProof/>
+              <w:sz w:val="24"/>
+              <w:szCs w:val="24"/>
+            </w:rPr>
+          </w:pPr>
+          <w:hyperlink w:anchor="_Toc448082907" w:history="1">
+            <w:r>
+              <w:rPr>
+                <w:rStyle w:val="Hyperlink"/>
+                <w:rFonts w:ascii="Times New Roman" w:hAnsi="Times New Roman" w:cs="Times New Roman"/>
+                <w:noProof/>
+              </w:rPr>
+              <w:t>2.6.2 Unique Identification</w:t>
+            </w:r>
+            <w:r>
+              <w:rPr>
+                <w:noProof/>
+                <w:webHidden/>
+              </w:rPr>
+              <w:tab/>
+            </w:r>
+            <w:r>
+              <w:rPr>
+                <w:noProof/>
+                <w:webHidden/>
+              </w:rPr>
+              <w:fldChar w:fldCharType="begin"/>
+            </w:r>
+            <w:r>
+              <w:rPr>
+                <w:noProof/>
+                <w:webHidden/>
+              </w:rPr>
+              <w:instrText xml:space="preserve"> PAGEREF _Toc448082907 \h </w:instrText>
+            </w:r>
+            <w:r>
+              <w:rPr>
+                <w:noProof/>
+                <w:webHidden/>
+              </w:rPr>
+            </w:r>
+            <w:r>
+              <w:rPr>
+                <w:noProof/>
+                <w:webHidden/>
+              </w:rPr>
+              <w:fldChar w:fldCharType="separate"/>
+            </w:r>
+            <w:r>
+              <w:rPr>
+                <w:noProof/>
+                <w:webHidden/>
+              </w:rPr>
+              <w:t>18</w:t>
             </w:r>
             <w:r>
               <w:rPr>
@@ -3391,7 +3533,7 @@
               <w:szCs w:val="24"/>
             </w:rPr>
           </w:pPr>
-          <w:hyperlink w:anchor="_Toc447827560" w:history="1">
+          <w:hyperlink w:anchor="_Toc448082908" w:history="1">
             <w:r>
               <w:rPr>
                 <w:rStyle w:val="Hyperlink"/>
@@ -3419,7 +3561,7 @@
                 <w:noProof/>
                 <w:webHidden/>
               </w:rPr>
-              <w:instrText xml:space="preserve"> PAGEREF _Toc447827560 \h </w:instrText>
+              <w:instrText xml:space="preserve"> PAGEREF _Toc448082908 \h </w:instrText>
             </w:r>
             <w:r>
               <w:rPr>
@@ -3461,7 +3603,7 @@
               <w:noProof/>
             </w:rPr>
           </w:pPr>
-          <w:hyperlink w:anchor="_Toc447827561" w:history="1">
+          <w:hyperlink w:anchor="_Toc448082909" w:history="1">
             <w:r>
               <w:rPr>
                 <w:rStyle w:val="Hyperlink"/>
@@ -3489,7 +3631,7 @@
                 <w:noProof/>
                 <w:webHidden/>
               </w:rPr>
-              <w:instrText xml:space="preserve"> PAGEREF _Toc447827561 \h </w:instrText>
+              <w:instrText xml:space="preserve"> PAGEREF _Toc448082909 \h </w:instrText>
             </w:r>
             <w:r>
               <w:rPr>
@@ -3533,7 +3675,7 @@
               <w:szCs w:val="24"/>
             </w:rPr>
           </w:pPr>
-          <w:hyperlink w:anchor="_Toc447827562" w:history="1">
+          <w:hyperlink w:anchor="_Toc448082910" w:history="1">
             <w:r>
               <w:rPr>
                 <w:rStyle w:val="Hyperlink"/>
@@ -3561,7 +3703,7 @@
                 <w:noProof/>
                 <w:webHidden/>
               </w:rPr>
-              <w:instrText xml:space="preserve"> PAGEREF _Toc447827562 \h </w:instrText>
+              <w:instrText xml:space="preserve"> PAGEREF _Toc448082910 \h </w:instrText>
             </w:r>
             <w:r>
               <w:rPr>
@@ -3605,7 +3747,7 @@
               <w:szCs w:val="24"/>
             </w:rPr>
           </w:pPr>
-          <w:hyperlink w:anchor="_Toc447827563" w:history="1">
+          <w:hyperlink w:anchor="_Toc448082911" w:history="1">
             <w:r>
               <w:rPr>
                 <w:rStyle w:val="Hyperlink"/>
@@ -3633,7 +3775,7 @@
                 <w:noProof/>
                 <w:webHidden/>
               </w:rPr>
-              <w:instrText xml:space="preserve"> PAGEREF _Toc447827563 \h </w:instrText>
+              <w:instrText xml:space="preserve"> PAGEREF _Toc448082911 \h </w:instrText>
             </w:r>
             <w:r>
               <w:rPr>
@@ -3653,7 +3795,7 @@
                 <w:noProof/>
                 <w:webHidden/>
               </w:rPr>
-              <w:t>20</w:t>
+              <w:t>21</w:t>
             </w:r>
             <w:r>
               <w:rPr>
@@ -3677,7 +3819,7 @@
               <w:szCs w:val="24"/>
             </w:rPr>
           </w:pPr>
-          <w:hyperlink w:anchor="_Toc447827564" w:history="1">
+          <w:hyperlink w:anchor="_Toc448082912" w:history="1">
             <w:r>
               <w:rPr>
                 <w:rStyle w:val="Hyperlink"/>
@@ -3705,7 +3847,7 @@
                 <w:noProof/>
                 <w:webHidden/>
               </w:rPr>
-              <w:instrText xml:space="preserve"> PAGEREF _Toc447827564 \h </w:instrText>
+              <w:instrText xml:space="preserve"> PAGEREF _Toc448082912 \h </w:instrText>
             </w:r>
             <w:r>
               <w:rPr>
@@ -3749,7 +3891,7 @@
               <w:szCs w:val="24"/>
             </w:rPr>
           </w:pPr>
-          <w:hyperlink w:anchor="_Toc447827565" w:history="1">
+          <w:hyperlink w:anchor="_Toc448082913" w:history="1">
             <w:r>
               <w:rPr>
                 <w:rStyle w:val="Hyperlink"/>
@@ -3777,7 +3919,7 @@
                 <w:noProof/>
                 <w:webHidden/>
               </w:rPr>
-              <w:instrText xml:space="preserve"> PAGEREF _Toc447827565 \h </w:instrText>
+              <w:instrText xml:space="preserve"> PAGEREF _Toc448082913 \h </w:instrText>
             </w:r>
             <w:r>
               <w:rPr>
@@ -3797,7 +3939,7 @@
                 <w:noProof/>
                 <w:webHidden/>
               </w:rPr>
-              <w:t>22</w:t>
+              <w:t>23</w:t>
             </w:r>
             <w:r>
               <w:rPr>
@@ -3820,7 +3962,7 @@
               <w:szCs w:val="24"/>
             </w:rPr>
           </w:pPr>
-          <w:hyperlink w:anchor="_Toc447827566" w:history="1">
+          <w:hyperlink w:anchor="_Toc448082914" w:history="1">
             <w:r>
               <w:rPr>
                 <w:rStyle w:val="Hyperlink"/>
@@ -3848,7 +3990,7 @@
                 <w:noProof/>
                 <w:webHidden/>
               </w:rPr>
-              <w:instrText xml:space="preserve"> PAGEREF _Toc447827566 \h </w:instrText>
+              <w:instrText xml:space="preserve"> PAGEREF _Toc448082914 \h </w:instrText>
             </w:r>
             <w:r>
               <w:rPr>
@@ -3868,7 +4010,7 @@
                 <w:noProof/>
                 <w:webHidden/>
               </w:rPr>
-              <w:t>22</w:t>
+              <w:t>23</w:t>
             </w:r>
             <w:r>
               <w:rPr>
@@ -3891,7 +4033,7 @@
               <w:szCs w:val="24"/>
             </w:rPr>
           </w:pPr>
-          <w:hyperlink w:anchor="_Toc447827567" w:history="1">
+          <w:hyperlink w:anchor="_Toc448082915" w:history="1">
             <w:r>
               <w:rPr>
                 <w:rStyle w:val="Hyperlink"/>
@@ -3919,7 +4061,7 @@
                 <w:noProof/>
                 <w:webHidden/>
               </w:rPr>
-              <w:instrText xml:space="preserve"> PAGEREF _Toc447827567 \h </w:instrText>
+              <w:instrText xml:space="preserve"> PAGEREF _Toc448082915 \h </w:instrText>
             </w:r>
             <w:r>
               <w:rPr>
@@ -3939,7 +4081,7 @@
                 <w:noProof/>
                 <w:webHidden/>
               </w:rPr>
-              <w:t>23</w:t>
+              <w:t>24</w:t>
             </w:r>
             <w:r>
               <w:rPr>
@@ -3963,7 +4105,7 @@
               <w:szCs w:val="24"/>
             </w:rPr>
           </w:pPr>
-          <w:hyperlink w:anchor="_Toc447827568" w:history="1">
+          <w:hyperlink w:anchor="_Toc448082916" w:history="1">
             <w:r>
               <w:rPr>
                 <w:rStyle w:val="Hyperlink"/>
@@ -3991,7 +4133,7 @@
                 <w:noProof/>
                 <w:webHidden/>
               </w:rPr>
-              <w:instrText xml:space="preserve"> PAGEREF _Toc447827568 \h </w:instrText>
+              <w:instrText xml:space="preserve"> PAGEREF _Toc448082916 \h </w:instrText>
             </w:r>
             <w:r>
               <w:rPr>
@@ -4011,7 +4153,7 @@
                 <w:noProof/>
                 <w:webHidden/>
               </w:rPr>
-              <w:t>23</w:t>
+              <w:t>24</w:t>
             </w:r>
             <w:r>
               <w:rPr>
@@ -4035,7 +4177,7 @@
               <w:szCs w:val="24"/>
             </w:rPr>
           </w:pPr>
-          <w:hyperlink w:anchor="_Toc447827569" w:history="1">
+          <w:hyperlink w:anchor="_Toc448082917" w:history="1">
             <w:r>
               <w:rPr>
                 <w:rStyle w:val="Hyperlink"/>
@@ -4063,7 +4205,7 @@
                 <w:noProof/>
                 <w:webHidden/>
               </w:rPr>
-              <w:instrText xml:space="preserve"> PAGEREF _Toc447827569 \h </w:instrText>
+              <w:instrText xml:space="preserve"> PAGEREF _Toc448082917 \h </w:instrText>
             </w:r>
             <w:r>
               <w:rPr>
@@ -4105,7 +4247,7 @@
               <w:noProof/>
             </w:rPr>
           </w:pPr>
-          <w:hyperlink w:anchor="_Toc447827570" w:history="1">
+          <w:hyperlink w:anchor="_Toc448082918" w:history="1">
             <w:r>
               <w:rPr>
                 <w:rStyle w:val="Hyperlink"/>
@@ -4133,7 +4275,7 @@
                 <w:noProof/>
                 <w:webHidden/>
               </w:rPr>
-              <w:instrText xml:space="preserve"> PAGEREF _Toc447827570 \h </w:instrText>
+              <w:instrText xml:space="preserve"> PAGEREF _Toc448082918 \h </w:instrText>
             </w:r>
             <w:r>
               <w:rPr>
@@ -4177,7 +4319,7 @@
               <w:szCs w:val="24"/>
             </w:rPr>
           </w:pPr>
-          <w:hyperlink w:anchor="_Toc447827571" w:history="1">
+          <w:hyperlink w:anchor="_Toc448082919" w:history="1">
             <w:r>
               <w:rPr>
                 <w:rStyle w:val="Hyperlink"/>
@@ -4205,7 +4347,7 @@
                 <w:noProof/>
                 <w:webHidden/>
               </w:rPr>
-              <w:instrText xml:space="preserve"> PAGEREF _Toc447827571 \h </w:instrText>
+              <w:instrText xml:space="preserve"> PAGEREF _Toc448082919 \h </w:instrText>
             </w:r>
             <w:r>
               <w:rPr>
@@ -4248,7 +4390,7 @@
               <w:szCs w:val="24"/>
             </w:rPr>
           </w:pPr>
-          <w:hyperlink w:anchor="_Toc447827572" w:history="1">
+          <w:hyperlink w:anchor="_Toc448082920" w:history="1">
             <w:r>
               <w:rPr>
                 <w:rStyle w:val="Hyperlink"/>
@@ -4276,7 +4418,7 @@
                 <w:noProof/>
                 <w:webHidden/>
               </w:rPr>
-              <w:instrText xml:space="preserve"> PAGEREF _Toc447827572 \h </w:instrText>
+              <w:instrText xml:space="preserve"> PAGEREF _Toc448082920 \h </w:instrText>
             </w:r>
             <w:r>
               <w:rPr>
@@ -4320,7 +4462,7 @@
               <w:szCs w:val="24"/>
             </w:rPr>
           </w:pPr>
-          <w:hyperlink w:anchor="_Toc447827573" w:history="1">
+          <w:hyperlink w:anchor="_Toc448082921" w:history="1">
             <w:r>
               <w:rPr>
                 <w:rStyle w:val="Hyperlink"/>
@@ -4348,7 +4490,7 @@
                 <w:noProof/>
                 <w:webHidden/>
               </w:rPr>
-              <w:instrText xml:space="preserve"> PAGEREF _Toc447827573 \h </w:instrText>
+              <w:instrText xml:space="preserve"> PAGEREF _Toc448082921 \h </w:instrText>
             </w:r>
             <w:r>
               <w:rPr>
@@ -4391,7 +4533,7 @@
               <w:szCs w:val="24"/>
             </w:rPr>
           </w:pPr>
-          <w:hyperlink w:anchor="_Toc447827574" w:history="1">
+          <w:hyperlink w:anchor="_Toc448082922" w:history="1">
             <w:r>
               <w:rPr>
                 <w:rStyle w:val="Hyperlink"/>
@@ -4419,7 +4561,7 @@
                 <w:noProof/>
                 <w:webHidden/>
               </w:rPr>
-              <w:instrText xml:space="preserve"> PAGEREF _Toc447827574 \h </w:instrText>
+              <w:instrText xml:space="preserve"> PAGEREF _Toc448082922 \h </w:instrText>
             </w:r>
             <w:r>
               <w:rPr>
@@ -4463,7 +4605,7 @@
               <w:szCs w:val="24"/>
             </w:rPr>
           </w:pPr>
-          <w:hyperlink w:anchor="_Toc447827575" w:history="1">
+          <w:hyperlink w:anchor="_Toc448082923" w:history="1">
             <w:r>
               <w:rPr>
                 <w:rStyle w:val="Hyperlink"/>
@@ -4491,7 +4633,7 @@
                 <w:noProof/>
                 <w:webHidden/>
               </w:rPr>
-              <w:instrText xml:space="preserve"> PAGEREF _Toc447827575 \h </w:instrText>
+              <w:instrText xml:space="preserve"> PAGEREF _Toc448082923 \h </w:instrText>
             </w:r>
             <w:r>
               <w:rPr>
@@ -4534,7 +4676,7 @@
               <w:szCs w:val="24"/>
             </w:rPr>
           </w:pPr>
-          <w:hyperlink w:anchor="_Toc447827576" w:history="1">
+          <w:hyperlink w:anchor="_Toc448082924" w:history="1">
             <w:r>
               <w:rPr>
                 <w:rStyle w:val="Hyperlink"/>
@@ -4562,7 +4704,7 @@
                 <w:noProof/>
                 <w:webHidden/>
               </w:rPr>
-              <w:instrText xml:space="preserve"> PAGEREF _Toc447827576 \h </w:instrText>
+              <w:instrText xml:space="preserve"> PAGEREF _Toc448082924 \h </w:instrText>
             </w:r>
             <w:r>
               <w:rPr>
@@ -4606,7 +4748,7 @@
               <w:szCs w:val="24"/>
             </w:rPr>
           </w:pPr>
-          <w:hyperlink w:anchor="_Toc447827577" w:history="1">
+          <w:hyperlink w:anchor="_Toc448082925" w:history="1">
             <w:r>
               <w:rPr>
                 <w:rStyle w:val="Hyperlink"/>
@@ -4634,7 +4776,7 @@
                 <w:noProof/>
                 <w:webHidden/>
               </w:rPr>
-              <w:instrText xml:space="preserve"> PAGEREF _Toc447827577 \h </w:instrText>
+              <w:instrText xml:space="preserve"> PAGEREF _Toc448082925 \h </w:instrText>
             </w:r>
             <w:r>
               <w:rPr>
@@ -4676,7 +4818,7 @@
               <w:noProof/>
             </w:rPr>
           </w:pPr>
-          <w:hyperlink w:anchor="_Toc447827578" w:history="1">
+          <w:hyperlink w:anchor="_Toc448082926" w:history="1">
             <w:r>
               <w:rPr>
                 <w:rStyle w:val="Hyperlink"/>
@@ -4704,7 +4846,7 @@
                 <w:noProof/>
                 <w:webHidden/>
               </w:rPr>
-              <w:instrText xml:space="preserve"> PAGEREF _Toc447827578 \h </w:instrText>
+              <w:instrText xml:space="preserve"> PAGEREF _Toc448082926 \h </w:instrText>
             </w:r>
             <w:r>
               <w:rPr>
@@ -4746,7 +4888,7 @@
               <w:noProof/>
             </w:rPr>
           </w:pPr>
-          <w:hyperlink w:anchor="_Toc447827579" w:history="1">
+          <w:hyperlink w:anchor="_Toc448082927" w:history="1">
             <w:r>
               <w:rPr>
                 <w:rStyle w:val="Hyperlink"/>
@@ -4774,7 +4916,7 @@
                 <w:noProof/>
                 <w:webHidden/>
               </w:rPr>
-              <w:instrText xml:space="preserve"> PAGEREF _Toc447827579 \h </w:instrText>
+              <w:instrText xml:space="preserve"> PAGEREF _Toc448082927 \h </w:instrText>
             </w:r>
             <w:r>
               <w:rPr>
@@ -4935,7 +5077,7 @@
           <w:szCs w:val="24"/>
         </w:rPr>
       </w:pPr>
-      <w:bookmarkStart w:id="0" w:name="_Toc447827533"/>
+      <w:bookmarkStart w:id="0" w:name="_Toc448082879"/>
       <w:r>
         <w:rPr>
           <w:rFonts w:ascii="Times New Roman" w:hAnsi="Times New Roman" w:cs="Times New Roman"/>
@@ -4960,7 +5102,7 @@
           <w:szCs w:val="24"/>
         </w:rPr>
       </w:pPr>
-      <w:bookmarkStart w:id="1" w:name="_Toc447827534"/>
+      <w:bookmarkStart w:id="1" w:name="_Toc448082880"/>
       <w:r>
         <w:rPr>
           <w:rFonts w:ascii="Times New Roman" w:hAnsi="Times New Roman" w:cs="Times New Roman"/>
@@ -5015,7 +5157,6 @@
           <w:id w:val="1607698559"/>
           <w:citation/>
         </w:sdtPr>
-        <w:sdtEndPr/>
         <w:sdtContent>
           <w:r>
             <w:rPr>
@@ -5123,7 +5264,7 @@
           <w:szCs w:val="24"/>
         </w:rPr>
       </w:pPr>
-      <w:bookmarkStart w:id="2" w:name="_Toc447827535"/>
+      <w:bookmarkStart w:id="2" w:name="_Toc448082881"/>
       <w:r>
         <w:rPr>
           <w:rFonts w:ascii="Times New Roman" w:hAnsi="Times New Roman" w:cs="Times New Roman"/>
@@ -5242,7 +5383,6 @@
           <w:id w:val="-1046299335"/>
           <w:citation/>
         </w:sdtPr>
-        <w:sdtEndPr/>
         <w:sdtContent>
           <w:r>
             <w:rPr>
@@ -5410,7 +5550,6 @@
           <w:id w:val="654193726"/>
           <w:citation/>
         </w:sdtPr>
-        <w:sdtEndPr/>
         <w:sdtContent>
           <w:r>
             <w:rPr>
@@ -5503,7 +5642,7 @@
           <w:szCs w:val="24"/>
         </w:rPr>
       </w:pPr>
-      <w:bookmarkStart w:id="3" w:name="_Toc447827536"/>
+      <w:bookmarkStart w:id="3" w:name="_Toc448082882"/>
       <w:r>
         <w:rPr>
           <w:rFonts w:ascii="Times New Roman" w:hAnsi="Times New Roman" w:cs="Times New Roman"/>
@@ -5678,7 +5817,6 @@
           <w:id w:val="1942183057"/>
           <w:citation/>
         </w:sdtPr>
-        <w:sdtEndPr/>
         <w:sdtContent>
           <w:r>
             <w:rPr>
@@ -5800,7 +5938,6 @@
           <w:id w:val="-725066316"/>
           <w:citation/>
         </w:sdtPr>
-        <w:sdtEndPr/>
         <w:sdtContent>
           <w:r>
             <w:rPr>
@@ -5904,7 +6041,7 @@
           <w:szCs w:val="24"/>
         </w:rPr>
       </w:pPr>
-      <w:bookmarkStart w:id="4" w:name="_Toc447827537"/>
+      <w:bookmarkStart w:id="4" w:name="_Toc448082883"/>
       <w:r>
         <w:rPr>
           <w:rFonts w:ascii="Times New Roman" w:hAnsi="Times New Roman" w:cs="Times New Roman"/>
@@ -6128,7 +6265,7 @@
           <w:szCs w:val="24"/>
         </w:rPr>
       </w:pPr>
-      <w:bookmarkStart w:id="5" w:name="_Toc447827538"/>
+      <w:bookmarkStart w:id="5" w:name="_Toc448082884"/>
       <w:r>
         <w:rPr>
           <w:rFonts w:ascii="Times New Roman" w:hAnsi="Times New Roman" w:cs="Times New Roman"/>
@@ -6183,7 +6320,6 @@
           <w:id w:val="-289360251"/>
           <w:citation/>
         </w:sdtPr>
-        <w:sdtEndPr/>
         <w:sdtContent>
           <w:r>
             <w:rPr>
@@ -6335,7 +6471,7 @@
           <w:szCs w:val="24"/>
         </w:rPr>
       </w:pPr>
-      <w:bookmarkStart w:id="6" w:name="_Toc447827539"/>
+      <w:bookmarkStart w:id="6" w:name="_Toc448082885"/>
       <w:r>
         <w:rPr>
           <w:rFonts w:ascii="Times New Roman" w:hAnsi="Times New Roman" w:cs="Times New Roman"/>
@@ -6509,7 +6645,7 @@
           <w:szCs w:val="24"/>
         </w:rPr>
       </w:pPr>
-      <w:bookmarkStart w:id="7" w:name="_Toc447827540"/>
+      <w:bookmarkStart w:id="7" w:name="_Toc448082886"/>
       <w:r>
         <w:rPr>
           <w:rFonts w:ascii="Times New Roman" w:hAnsi="Times New Roman" w:cs="Times New Roman"/>
@@ -6723,7 +6859,7 @@
           <w:szCs w:val="24"/>
         </w:rPr>
       </w:pPr>
-      <w:bookmarkStart w:id="8" w:name="_Toc447827541"/>
+      <w:bookmarkStart w:id="8" w:name="_Toc448082887"/>
       <w:r>
         <w:rPr>
           <w:rFonts w:ascii="Times New Roman" w:hAnsi="Times New Roman" w:cs="Times New Roman"/>
@@ -6852,7 +6988,7 @@
           <w:szCs w:val="24"/>
         </w:rPr>
       </w:pPr>
-      <w:bookmarkStart w:id="9" w:name="_Toc447827542"/>
+      <w:bookmarkStart w:id="9" w:name="_Toc448082888"/>
       <w:r>
         <w:rPr>
           <w:rFonts w:ascii="Times New Roman" w:hAnsi="Times New Roman" w:cs="Times New Roman"/>
@@ -7351,7 +7487,7 @@
           <w:szCs w:val="24"/>
         </w:rPr>
       </w:pPr>
-      <w:bookmarkStart w:id="10" w:name="_Toc447827543"/>
+      <w:bookmarkStart w:id="10" w:name="_Toc448082889"/>
       <w:r>
         <w:rPr>
           <w:rFonts w:ascii="Times New Roman" w:hAnsi="Times New Roman" w:cs="Times New Roman"/>
@@ -7498,7 +7634,7 @@
           <w:szCs w:val="24"/>
         </w:rPr>
       </w:pPr>
-      <w:bookmarkStart w:id="11" w:name="_Toc447827544"/>
+      <w:bookmarkStart w:id="11" w:name="_Toc448082890"/>
       <w:r>
         <w:rPr>
           <w:rFonts w:ascii="Times New Roman" w:hAnsi="Times New Roman" w:cs="Times New Roman"/>
@@ -7890,7 +8026,7 @@
           <w:szCs w:val="24"/>
         </w:rPr>
       </w:pPr>
-      <w:bookmarkStart w:id="12" w:name="_Toc447827545"/>
+      <w:bookmarkStart w:id="12" w:name="_Toc448082891"/>
       <w:r>
         <w:rPr>
           <w:rFonts w:ascii="Times New Roman" w:hAnsi="Times New Roman" w:cs="Times New Roman"/>
@@ -7966,7 +8102,7 @@
           <w:szCs w:val="24"/>
         </w:rPr>
       </w:pPr>
-      <w:bookmarkStart w:id="13" w:name="_Toc447827546"/>
+      <w:bookmarkStart w:id="13" w:name="_Toc448082892"/>
       <w:r>
         <w:rPr>
           <w:rFonts w:ascii="Times New Roman" w:hAnsi="Times New Roman" w:cs="Times New Roman"/>
@@ -8381,7 +8517,7 @@
           <w:szCs w:val="24"/>
         </w:rPr>
       </w:pPr>
-      <w:bookmarkStart w:id="14" w:name="_Toc447827547"/>
+      <w:bookmarkStart w:id="14" w:name="_Toc448082893"/>
       <w:r>
         <w:rPr>
           <w:rFonts w:ascii="Times New Roman" w:hAnsi="Times New Roman" w:cs="Times New Roman"/>
@@ -8659,7 +8795,7 @@
           <w:szCs w:val="24"/>
         </w:rPr>
       </w:pPr>
-      <w:bookmarkStart w:id="15" w:name="_Toc447827548"/>
+      <w:bookmarkStart w:id="15" w:name="_Toc448082894"/>
       <w:r>
         <w:rPr>
           <w:rFonts w:ascii="Times New Roman" w:hAnsi="Times New Roman" w:cs="Times New Roman"/>
@@ -8847,7 +8983,7 @@
           <w:szCs w:val="24"/>
         </w:rPr>
       </w:pPr>
-      <w:bookmarkStart w:id="16" w:name="_Toc447827549"/>
+      <w:bookmarkStart w:id="16" w:name="_Toc448082895"/>
       <w:r>
         <w:rPr>
           <w:rFonts w:ascii="Times New Roman" w:hAnsi="Times New Roman" w:cs="Times New Roman"/>
@@ -9052,7 +9188,7 @@
           <w:szCs w:val="24"/>
         </w:rPr>
       </w:pPr>
-      <w:bookmarkStart w:id="17" w:name="_Toc447827550"/>
+      <w:bookmarkStart w:id="17" w:name="_Toc448082896"/>
       <w:r>
         <w:rPr>
           <w:rFonts w:ascii="Times New Roman" w:hAnsi="Times New Roman" w:cs="Times New Roman"/>
@@ -9191,7 +9327,7 @@
           <w:szCs w:val="24"/>
         </w:rPr>
       </w:pPr>
-      <w:bookmarkStart w:id="18" w:name="_Toc447827551"/>
+      <w:bookmarkStart w:id="18" w:name="_Toc448082897"/>
       <w:r>
         <w:rPr>
           <w:rFonts w:ascii="Times New Roman" w:hAnsi="Times New Roman" w:cs="Times New Roman"/>
@@ -9275,7 +9411,7 @@
           <w:szCs w:val="24"/>
         </w:rPr>
       </w:pPr>
-      <w:bookmarkStart w:id="19" w:name="_Toc447827552"/>
+      <w:bookmarkStart w:id="19" w:name="_Toc448082898"/>
       <w:r>
         <w:rPr>
           <w:rFonts w:ascii="Times New Roman" w:hAnsi="Times New Roman" w:cs="Times New Roman"/>
@@ -9351,7 +9487,7 @@
           <w:szCs w:val="24"/>
         </w:rPr>
       </w:pPr>
-      <w:bookmarkStart w:id="20" w:name="_Toc447827553"/>
+      <w:bookmarkStart w:id="20" w:name="_Toc448082899"/>
       <w:r>
         <w:rPr>
           <w:rFonts w:ascii="Times New Roman" w:hAnsi="Times New Roman" w:cs="Times New Roman"/>
@@ -9436,7 +9572,7 @@
           <w:szCs w:val="24"/>
         </w:rPr>
       </w:pPr>
-      <w:bookmarkStart w:id="21" w:name="_Toc447827554"/>
+      <w:bookmarkStart w:id="21" w:name="_Toc448082900"/>
       <w:r>
         <w:rPr>
           <w:rFonts w:ascii="Times New Roman" w:hAnsi="Times New Roman" w:cs="Times New Roman"/>
@@ -9535,7 +9671,7 @@
           <w:szCs w:val="24"/>
         </w:rPr>
       </w:pPr>
-      <w:bookmarkStart w:id="22" w:name="_Toc447827555"/>
+      <w:bookmarkStart w:id="22" w:name="_Toc448082901"/>
       <w:r>
         <w:rPr>
           <w:rFonts w:ascii="Times New Roman" w:hAnsi="Times New Roman" w:cs="Times New Roman"/>
@@ -9635,7 +9771,7 @@
           <w:szCs w:val="24"/>
         </w:rPr>
       </w:pPr>
-      <w:bookmarkStart w:id="23" w:name="_Toc447827556"/>
+      <w:bookmarkStart w:id="23" w:name="_Toc448082902"/>
       <w:r>
         <w:rPr>
           <w:rFonts w:ascii="Times New Roman" w:hAnsi="Times New Roman" w:cs="Times New Roman"/>
@@ -10249,7 +10385,7 @@
           <w:szCs w:val="24"/>
         </w:rPr>
       </w:pPr>
-      <w:bookmarkStart w:id="24" w:name="_Toc447827557"/>
+      <w:bookmarkStart w:id="24" w:name="_Toc448082903"/>
       <w:r>
         <w:rPr>
           <w:rFonts w:ascii="Times New Roman" w:hAnsi="Times New Roman" w:cs="Times New Roman"/>
@@ -10431,8 +10567,6 @@
         </w:rPr>
         <w:t>Figure 2.5</w:t>
       </w:r>
-      <w:bookmarkStart w:id="25" w:name="_GoBack"/>
-      <w:bookmarkEnd w:id="25"/>
       <w:r>
         <w:rPr>
           <w:rFonts w:ascii="Times New Roman" w:hAnsi="Times New Roman" w:cs="Times New Roman"/>
@@ -10777,7 +10911,7 @@
           <w:szCs w:val="24"/>
         </w:rPr>
       </w:pPr>
-      <w:bookmarkStart w:id="26" w:name="_Toc447827558"/>
+      <w:bookmarkStart w:id="25" w:name="_Toc448082904"/>
       <w:r>
         <w:rPr>
           <w:rFonts w:ascii="Times New Roman" w:hAnsi="Times New Roman" w:cs="Times New Roman"/>
@@ -10802,7 +10936,7 @@
         </w:rPr>
         <w:t xml:space="preserve"> Activity Diagram</w:t>
       </w:r>
-      <w:bookmarkEnd w:id="26"/>
+      <w:bookmarkEnd w:id="25"/>
     </w:p>
     <w:p>
       <w:pPr>
@@ -11015,7 +11149,7 @@
           <w:szCs w:val="24"/>
         </w:rPr>
       </w:pPr>
-      <w:bookmarkStart w:id="27" w:name="_Toc447827559"/>
+      <w:bookmarkStart w:id="26" w:name="_Toc448082905"/>
       <w:r>
         <w:rPr>
           <w:rFonts w:ascii="Times New Roman" w:hAnsi="Times New Roman" w:cs="Times New Roman"/>
@@ -11041,7 +11175,7 @@
         </w:rPr>
         <w:t>System Architecture</w:t>
       </w:r>
-      <w:bookmarkEnd w:id="27"/>
+      <w:bookmarkEnd w:id="26"/>
     </w:p>
     <w:p>
       <w:pPr>
@@ -11092,14 +11226,6 @@
           <w:szCs w:val="24"/>
         </w:rPr>
         <w:t>The system however follows the generic client-server architecture to be able to allow all the users to access the application.</w:t>
-      </w:r>
-      <w:r>
-        <w:rPr>
-          <w:rFonts w:ascii="Times New Roman" w:hAnsi="Times New Roman" w:cs="Times New Roman"/>
-          <w:sz w:val="24"/>
-          <w:szCs w:val="24"/>
-        </w:rPr>
-        <w:t xml:space="preserve"> </w:t>
       </w:r>
     </w:p>
     <w:p>
@@ -11187,7 +11313,7 @@
           <w:sz w:val="24"/>
           <w:szCs w:val="24"/>
         </w:rPr>
-        <w:t>Figure 2.4</w:t>
+        <w:t>Figure 2.6</w:t>
       </w:r>
       <w:r>
         <w:rPr>
@@ -11196,7 +11322,7 @@
           <w:sz w:val="24"/>
           <w:szCs w:val="24"/>
         </w:rPr>
-        <w:t>.1 Client-Server Architecture</w:t>
+        <w:t xml:space="preserve"> Client-Server Architecture</w:t>
       </w:r>
     </w:p>
     <w:p>
@@ -11300,6 +11426,452 @@
     <w:p>
       <w:pPr>
         <w:spacing w:line="480" w:lineRule="auto"/>
+        <w:rPr>
+          <w:rFonts w:ascii="Times New Roman" w:hAnsi="Times New Roman" w:cs="Times New Roman"/>
+          <w:sz w:val="24"/>
+          <w:szCs w:val="24"/>
+        </w:rPr>
+      </w:pPr>
+    </w:p>
+    <w:p>
+      <w:pPr>
+        <w:pStyle w:val="Heading3"/>
+        <w:spacing w:line="480" w:lineRule="auto"/>
+        <w:ind w:firstLine="720"/>
+        <w:rPr>
+          <w:rFonts w:ascii="Times New Roman" w:hAnsi="Times New Roman" w:cs="Times New Roman"/>
+          <w:sz w:val="24"/>
+          <w:szCs w:val="24"/>
+        </w:rPr>
+      </w:pPr>
+      <w:bookmarkStart w:id="27" w:name="_Toc448082906"/>
+      <w:r>
+        <w:rPr>
+          <w:rFonts w:ascii="Times New Roman" w:hAnsi="Times New Roman" w:cs="Times New Roman"/>
+          <w:sz w:val="24"/>
+          <w:szCs w:val="24"/>
+        </w:rPr>
+        <w:t>2.6.1</w:t>
+      </w:r>
+      <w:r>
+        <w:rPr>
+          <w:rFonts w:ascii="Times New Roman" w:hAnsi="Times New Roman" w:cs="Times New Roman"/>
+          <w:sz w:val="24"/>
+          <w:szCs w:val="24"/>
+        </w:rPr>
+        <w:t xml:space="preserve"> </w:t>
+      </w:r>
+      <w:r>
+        <w:rPr>
+          <w:rFonts w:ascii="Times New Roman" w:hAnsi="Times New Roman" w:cs="Times New Roman"/>
+          <w:sz w:val="24"/>
+          <w:szCs w:val="24"/>
+        </w:rPr>
+        <w:t>Mobile Architecture</w:t>
+      </w:r>
+      <w:bookmarkEnd w:id="27"/>
+    </w:p>
+    <w:p>
+      <w:pPr>
+        <w:spacing w:line="480" w:lineRule="auto"/>
+        <w:ind w:firstLine="720"/>
+        <w:rPr>
+          <w:rFonts w:ascii="Times New Roman" w:hAnsi="Times New Roman" w:cs="Times New Roman"/>
+          <w:sz w:val="24"/>
+          <w:szCs w:val="24"/>
+        </w:rPr>
+      </w:pPr>
+      <w:r>
+        <w:rPr>
+          <w:rFonts w:ascii="Times New Roman" w:hAnsi="Times New Roman" w:cs="Times New Roman"/>
+          <w:sz w:val="24"/>
+          <w:szCs w:val="24"/>
+        </w:rPr>
+        <w:t>The mobile application for the patients has a 3 tier architecture</w:t>
+      </w:r>
+      <w:r>
+        <w:rPr>
+          <w:rFonts w:ascii="Times New Roman" w:hAnsi="Times New Roman" w:cs="Times New Roman"/>
+          <w:sz w:val="24"/>
+          <w:szCs w:val="24"/>
+        </w:rPr>
+        <w:t xml:space="preserve"> that </w:t>
+      </w:r>
+      <w:bookmarkStart w:id="28" w:name="_GoBack"/>
+      <w:bookmarkEnd w:id="28"/>
+    </w:p>
+    <w:p>
+      <w:pPr>
+        <w:spacing w:line="480" w:lineRule="auto"/>
+        <w:rPr>
+          <w:rFonts w:ascii="Times New Roman" w:hAnsi="Times New Roman" w:cs="Times New Roman"/>
+          <w:sz w:val="24"/>
+          <w:szCs w:val="24"/>
+        </w:rPr>
+      </w:pPr>
+    </w:p>
+    <w:p>
+      <w:pPr>
+        <w:pStyle w:val="Heading3"/>
+        <w:spacing w:line="480" w:lineRule="auto"/>
+        <w:ind w:firstLine="720"/>
+        <w:rPr>
+          <w:rFonts w:ascii="Times New Roman" w:hAnsi="Times New Roman" w:cs="Times New Roman"/>
+          <w:sz w:val="24"/>
+          <w:szCs w:val="24"/>
+        </w:rPr>
+      </w:pPr>
+      <w:bookmarkStart w:id="29" w:name="_Toc448082907"/>
+      <w:r>
+        <w:rPr>
+          <w:rFonts w:ascii="Times New Roman" w:hAnsi="Times New Roman" w:cs="Times New Roman"/>
+          <w:sz w:val="24"/>
+          <w:szCs w:val="24"/>
+        </w:rPr>
+        <w:t>2.6.2 Unique Identification</w:t>
+      </w:r>
+      <w:bookmarkEnd w:id="29"/>
+    </w:p>
+    <w:p>
+      <w:pPr>
+        <w:spacing w:line="480" w:lineRule="auto"/>
+        <w:ind w:firstLine="720"/>
+        <w:rPr>
+          <w:rFonts w:ascii="Times New Roman" w:hAnsi="Times New Roman" w:cs="Times New Roman"/>
+          <w:sz w:val="24"/>
+          <w:szCs w:val="24"/>
+        </w:rPr>
+      </w:pPr>
+      <w:r>
+        <w:rPr>
+          <w:rFonts w:ascii="Times New Roman" w:hAnsi="Times New Roman" w:cs="Times New Roman"/>
+          <w:sz w:val="24"/>
+          <w:szCs w:val="24"/>
+        </w:rPr>
+        <w:t xml:space="preserve">In identifying each user or patient in the system uniquely, the system employs a unique identification architecture. </w:t>
+      </w:r>
+      <w:r>
+        <w:rPr>
+          <w:rFonts w:ascii="Times New Roman" w:hAnsi="Times New Roman" w:cs="Times New Roman"/>
+          <w:sz w:val="24"/>
+          <w:szCs w:val="24"/>
+        </w:rPr>
+        <w:t>Each user has a unique identification in the system’s database that differentiates one user from the other.</w:t>
+      </w:r>
+      <w:r>
+        <w:rPr>
+          <w:rFonts w:ascii="Times New Roman" w:hAnsi="Times New Roman" w:cs="Times New Roman"/>
+          <w:sz w:val="24"/>
+          <w:szCs w:val="24"/>
+        </w:rPr>
+        <w:t xml:space="preserve"> </w:t>
+      </w:r>
+      <w:r>
+        <w:rPr>
+          <w:rFonts w:ascii="Times New Roman" w:hAnsi="Times New Roman" w:cs="Times New Roman"/>
+          <w:sz w:val="24"/>
+          <w:szCs w:val="24"/>
+        </w:rPr>
+        <w:t xml:space="preserve">This is highly important because </w:t>
+      </w:r>
+      <w:r>
+        <w:rPr>
+          <w:rFonts w:ascii="Times New Roman" w:hAnsi="Times New Roman" w:cs="Times New Roman"/>
+          <w:sz w:val="24"/>
+          <w:szCs w:val="24"/>
+        </w:rPr>
+        <w:t xml:space="preserve">the users of the web application </w:t>
+      </w:r>
+      <w:r>
+        <w:rPr>
+          <w:rFonts w:ascii="Times New Roman" w:hAnsi="Times New Roman" w:cs="Times New Roman"/>
+          <w:sz w:val="24"/>
+          <w:szCs w:val="24"/>
+        </w:rPr>
+        <w:t>and the mobile application are two different set of users, hence there is the need to be able to assign each user a unique identification that will be used in updating and tracki</w:t>
+      </w:r>
+      <w:r>
+        <w:rPr>
+          <w:rFonts w:ascii="Times New Roman" w:hAnsi="Times New Roman" w:cs="Times New Roman"/>
+          <w:sz w:val="24"/>
+          <w:szCs w:val="24"/>
+        </w:rPr>
+        <w:t>ng the activities of the users.</w:t>
+      </w:r>
+    </w:p>
+    <w:p>
+      <w:pPr>
+        <w:spacing w:line="480" w:lineRule="auto"/>
+        <w:ind w:firstLine="720"/>
+        <w:rPr>
+          <w:rFonts w:ascii="Times New Roman" w:hAnsi="Times New Roman" w:cs="Times New Roman"/>
+          <w:sz w:val="24"/>
+          <w:szCs w:val="24"/>
+        </w:rPr>
+      </w:pPr>
+      <w:r>
+        <w:rPr>
+          <w:rFonts w:ascii="Times New Roman" w:hAnsi="Times New Roman" w:cs="Times New Roman"/>
+          <w:sz w:val="24"/>
+          <w:szCs w:val="24"/>
+        </w:rPr>
+        <w:t>The patients on the system are also identified uniquely</w:t>
+      </w:r>
+      <w:r>
+        <w:rPr>
+          <w:rFonts w:ascii="Times New Roman" w:hAnsi="Times New Roman" w:cs="Times New Roman"/>
+          <w:sz w:val="24"/>
+          <w:szCs w:val="24"/>
+        </w:rPr>
+        <w:t xml:space="preserve"> across the platform. </w:t>
+      </w:r>
+      <w:r>
+        <w:rPr>
+          <w:rFonts w:ascii="Times New Roman" w:hAnsi="Times New Roman" w:cs="Times New Roman"/>
+          <w:sz w:val="24"/>
+          <w:szCs w:val="24"/>
+        </w:rPr>
+        <w:t>When a patient</w:t>
+      </w:r>
+      <w:r>
+        <w:rPr>
+          <w:rFonts w:ascii="Times New Roman" w:hAnsi="Times New Roman" w:cs="Times New Roman"/>
+          <w:sz w:val="24"/>
+          <w:szCs w:val="24"/>
+        </w:rPr>
+        <w:t>’</w:t>
+      </w:r>
+      <w:r>
+        <w:rPr>
+          <w:rFonts w:ascii="Times New Roman" w:hAnsi="Times New Roman" w:cs="Times New Roman"/>
+          <w:sz w:val="24"/>
+          <w:szCs w:val="24"/>
+        </w:rPr>
+        <w:t xml:space="preserve">s medication details are updated by a pharmacist </w:t>
+      </w:r>
+      <w:r>
+        <w:rPr>
+          <w:rFonts w:ascii="Times New Roman" w:hAnsi="Times New Roman" w:cs="Times New Roman"/>
+          <w:sz w:val="24"/>
+          <w:szCs w:val="24"/>
+        </w:rPr>
+        <w:t>on the web application,</w:t>
+      </w:r>
+      <w:r>
+        <w:rPr>
+          <w:rFonts w:ascii="Times New Roman" w:hAnsi="Times New Roman" w:cs="Times New Roman"/>
+          <w:sz w:val="24"/>
+          <w:szCs w:val="24"/>
+        </w:rPr>
+        <w:t xml:space="preserve"> </w:t>
+      </w:r>
+      <w:r>
+        <w:rPr>
+          <w:rFonts w:ascii="Times New Roman" w:hAnsi="Times New Roman" w:cs="Times New Roman"/>
+          <w:sz w:val="24"/>
+          <w:szCs w:val="24"/>
+        </w:rPr>
+        <w:t xml:space="preserve">only the patient will be able to get the updated medication since it </w:t>
+      </w:r>
+      <w:r>
+        <w:rPr>
+          <w:rFonts w:ascii="Times New Roman" w:hAnsi="Times New Roman" w:cs="Times New Roman"/>
+          <w:sz w:val="24"/>
+          <w:szCs w:val="24"/>
+        </w:rPr>
+        <w:t>was affected</w:t>
+      </w:r>
+      <w:r>
+        <w:rPr>
+          <w:rFonts w:ascii="Times New Roman" w:hAnsi="Times New Roman" w:cs="Times New Roman"/>
+          <w:sz w:val="24"/>
+          <w:szCs w:val="24"/>
+        </w:rPr>
+        <w:t xml:space="preserve"> with the patient</w:t>
+      </w:r>
+      <w:r>
+        <w:rPr>
+          <w:rFonts w:ascii="Times New Roman" w:hAnsi="Times New Roman" w:cs="Times New Roman"/>
+          <w:sz w:val="24"/>
+          <w:szCs w:val="24"/>
+        </w:rPr>
+        <w:t>’</w:t>
+      </w:r>
+      <w:r>
+        <w:rPr>
+          <w:rFonts w:ascii="Times New Roman" w:hAnsi="Times New Roman" w:cs="Times New Roman"/>
+          <w:sz w:val="24"/>
+          <w:szCs w:val="24"/>
+        </w:rPr>
+        <w:t>s unique identification on the system.</w:t>
+      </w:r>
+      <w:r>
+        <w:rPr>
+          <w:rFonts w:ascii="Times New Roman" w:hAnsi="Times New Roman" w:cs="Times New Roman"/>
+          <w:sz w:val="24"/>
+          <w:szCs w:val="24"/>
+        </w:rPr>
+        <w:t xml:space="preserve"> It is highly impossible for</w:t>
+      </w:r>
+      <w:r>
+        <w:rPr>
+          <w:rFonts w:ascii="Times New Roman" w:hAnsi="Times New Roman" w:cs="Times New Roman"/>
+          <w:sz w:val="24"/>
+          <w:szCs w:val="24"/>
+        </w:rPr>
+        <w:t xml:space="preserve"> two users of the application to have the </w:t>
+      </w:r>
+      <w:r>
+        <w:rPr>
+          <w:rFonts w:ascii="Times New Roman" w:hAnsi="Times New Roman" w:cs="Times New Roman"/>
+          <w:sz w:val="24"/>
+          <w:szCs w:val="24"/>
+        </w:rPr>
+        <w:t>same identification number across the platform.</w:t>
+      </w:r>
+    </w:p>
+    <w:p>
+      <w:pPr>
+        <w:spacing w:line="480" w:lineRule="auto"/>
+        <w:ind w:firstLine="720"/>
+        <w:rPr>
+          <w:rFonts w:ascii="Times New Roman" w:hAnsi="Times New Roman" w:cs="Times New Roman"/>
+          <w:sz w:val="24"/>
+          <w:szCs w:val="24"/>
+        </w:rPr>
+      </w:pPr>
+      <w:r>
+        <w:rPr>
+          <w:rFonts w:ascii="Times New Roman" w:hAnsi="Times New Roman" w:cs="Times New Roman"/>
+          <w:sz w:val="24"/>
+          <w:szCs w:val="24"/>
+        </w:rPr>
+        <w:t xml:space="preserve">The unique identification </w:t>
+      </w:r>
+      <w:r>
+        <w:rPr>
+          <w:rFonts w:ascii="Times New Roman" w:hAnsi="Times New Roman" w:cs="Times New Roman"/>
+          <w:sz w:val="24"/>
+          <w:szCs w:val="24"/>
+        </w:rPr>
+        <w:t>of a user</w:t>
+      </w:r>
+      <w:r>
+        <w:rPr>
+          <w:rFonts w:ascii="Times New Roman" w:hAnsi="Times New Roman" w:cs="Times New Roman"/>
+          <w:sz w:val="24"/>
+          <w:szCs w:val="24"/>
+        </w:rPr>
+        <w:t xml:space="preserve"> </w:t>
+      </w:r>
+      <w:r>
+        <w:rPr>
+          <w:rFonts w:ascii="Times New Roman" w:hAnsi="Times New Roman" w:cs="Times New Roman"/>
+          <w:sz w:val="24"/>
+          <w:szCs w:val="24"/>
+        </w:rPr>
+        <w:t>is</w:t>
+      </w:r>
+      <w:r>
+        <w:rPr>
+          <w:rFonts w:ascii="Times New Roman" w:hAnsi="Times New Roman" w:cs="Times New Roman"/>
+          <w:sz w:val="24"/>
+          <w:szCs w:val="24"/>
+        </w:rPr>
+        <w:t xml:space="preserve"> generated randomly</w:t>
+      </w:r>
+      <w:r>
+        <w:rPr>
+          <w:rFonts w:ascii="Times New Roman" w:hAnsi="Times New Roman" w:cs="Times New Roman"/>
+          <w:sz w:val="24"/>
+          <w:szCs w:val="24"/>
+        </w:rPr>
+        <w:t xml:space="preserve"> on the server and inserted into the database in addition with the users details such as full name, age, address and etc.</w:t>
+      </w:r>
+      <w:r>
+        <w:rPr>
+          <w:rFonts w:ascii="Times New Roman" w:hAnsi="Times New Roman" w:cs="Times New Roman"/>
+          <w:sz w:val="24"/>
+          <w:szCs w:val="24"/>
+        </w:rPr>
+        <w:t xml:space="preserve"> </w:t>
+      </w:r>
+      <w:r>
+        <w:rPr>
+          <w:rFonts w:ascii="Times New Roman" w:hAnsi="Times New Roman" w:cs="Times New Roman"/>
+          <w:sz w:val="24"/>
+          <w:szCs w:val="24"/>
+        </w:rPr>
+        <w:t xml:space="preserve">The </w:t>
+      </w:r>
+      <w:r>
+        <w:rPr>
+          <w:rFonts w:ascii="Times New Roman" w:hAnsi="Times New Roman" w:cs="Times New Roman"/>
+          <w:sz w:val="24"/>
+          <w:szCs w:val="24"/>
+        </w:rPr>
+        <w:t>initials of t</w:t>
+      </w:r>
+      <w:r>
+        <w:rPr>
+          <w:rFonts w:ascii="Times New Roman" w:hAnsi="Times New Roman" w:cs="Times New Roman"/>
+          <w:sz w:val="24"/>
+          <w:szCs w:val="24"/>
+        </w:rPr>
+        <w:t xml:space="preserve">he user </w:t>
+      </w:r>
+      <w:r>
+        <w:rPr>
+          <w:rFonts w:ascii="Times New Roman" w:hAnsi="Times New Roman" w:cs="Times New Roman"/>
+          <w:sz w:val="24"/>
+          <w:szCs w:val="24"/>
+        </w:rPr>
+        <w:t>are</w:t>
+      </w:r>
+      <w:r>
+        <w:rPr>
+          <w:rFonts w:ascii="Times New Roman" w:hAnsi="Times New Roman" w:cs="Times New Roman"/>
+          <w:sz w:val="24"/>
+          <w:szCs w:val="24"/>
+        </w:rPr>
+        <w:t xml:space="preserve"> added </w:t>
+      </w:r>
+      <w:r>
+        <w:rPr>
+          <w:rFonts w:ascii="Times New Roman" w:hAnsi="Times New Roman" w:cs="Times New Roman"/>
+          <w:sz w:val="24"/>
+          <w:szCs w:val="24"/>
+        </w:rPr>
+        <w:t>to the randomly generated</w:t>
+      </w:r>
+      <w:r>
+        <w:rPr>
+          <w:rFonts w:ascii="Times New Roman" w:hAnsi="Times New Roman" w:cs="Times New Roman"/>
+          <w:sz w:val="24"/>
+          <w:szCs w:val="24"/>
+        </w:rPr>
+        <w:t xml:space="preserve"> </w:t>
+      </w:r>
+      <w:r>
+        <w:rPr>
+          <w:rFonts w:ascii="Times New Roman" w:hAnsi="Times New Roman" w:cs="Times New Roman"/>
+          <w:sz w:val="24"/>
+          <w:szCs w:val="24"/>
+        </w:rPr>
+        <w:t>identificat</w:t>
+      </w:r>
+      <w:r>
+        <w:rPr>
+          <w:rFonts w:ascii="Times New Roman" w:hAnsi="Times New Roman" w:cs="Times New Roman"/>
+          <w:sz w:val="24"/>
+          <w:szCs w:val="24"/>
+        </w:rPr>
+        <w:t>ion to increase its uniqueness.</w:t>
+      </w:r>
+    </w:p>
+    <w:p>
+      <w:pPr>
+        <w:spacing w:line="480" w:lineRule="auto"/>
         <w:jc w:val="both"/>
         <w:rPr>
           <w:rFonts w:ascii="Times New Roman" w:hAnsi="Times New Roman" w:cs="Times New Roman"/>
@@ -11318,14 +11890,23 @@
           <w:szCs w:val="24"/>
         </w:rPr>
       </w:pPr>
-      <w:bookmarkStart w:id="28" w:name="_Toc447827560"/>
-      <w:r>
-        <w:rPr>
-          <w:rFonts w:ascii="Times New Roman" w:hAnsi="Times New Roman" w:cs="Times New Roman"/>
-          <w:sz w:val="24"/>
-          <w:szCs w:val="24"/>
-        </w:rPr>
-        <w:t>2.7</w:t>
+      <w:bookmarkStart w:id="30" w:name="_Toc448082908"/>
+      <w:r>
+        <w:rPr>
+          <w:rFonts w:ascii="Times New Roman" w:hAnsi="Times New Roman" w:cs="Times New Roman"/>
+          <w:sz w:val="24"/>
+          <w:szCs w:val="24"/>
+        </w:rPr>
+        <w:lastRenderedPageBreak/>
+        <w:t>2</w:t>
+      </w:r>
+      <w:r>
+        <w:rPr>
+          <w:rFonts w:ascii="Times New Roman" w:hAnsi="Times New Roman" w:cs="Times New Roman"/>
+          <w:sz w:val="24"/>
+          <w:szCs w:val="24"/>
+        </w:rPr>
+        <w:t>.7</w:t>
       </w:r>
       <w:r>
         <w:rPr>
@@ -11335,7 +11916,7 @@
         </w:rPr>
         <w:t xml:space="preserve"> Architectural Pattern</w:t>
       </w:r>
-      <w:bookmarkEnd w:id="28"/>
+      <w:bookmarkEnd w:id="30"/>
     </w:p>
     <w:p>
       <w:pPr>
@@ -11498,7 +12079,7 @@
           <w:sz w:val="24"/>
           <w:szCs w:val="24"/>
         </w:rPr>
-        <w:t>2.5</w:t>
+        <w:t>2.7</w:t>
       </w:r>
       <w:r>
         <w:rPr>
@@ -11507,7 +12088,7 @@
           <w:sz w:val="24"/>
           <w:szCs w:val="24"/>
         </w:rPr>
-        <w:t>.1 – System Architecture</w:t>
+        <w:t xml:space="preserve"> – System Architecture</w:t>
       </w:r>
     </w:p>
     <w:p>
@@ -11645,7 +12226,7 @@
           <w:szCs w:val="24"/>
         </w:rPr>
       </w:pPr>
-      <w:bookmarkStart w:id="29" w:name="_Toc447827561"/>
+      <w:bookmarkStart w:id="31" w:name="_Toc448082909"/>
       <w:r>
         <w:rPr>
           <w:rFonts w:ascii="Times New Roman" w:hAnsi="Times New Roman" w:cs="Times New Roman"/>
@@ -11671,7 +12252,7 @@
         </w:rPr>
         <w:t>Implementation</w:t>
       </w:r>
-      <w:bookmarkEnd w:id="29"/>
+      <w:bookmarkEnd w:id="31"/>
     </w:p>
     <w:p>
       <w:pPr>
@@ -11745,7 +12326,7 @@
           <w:szCs w:val="24"/>
         </w:rPr>
       </w:pPr>
-      <w:bookmarkStart w:id="30" w:name="_Toc447827562"/>
+      <w:bookmarkStart w:id="32" w:name="_Toc448082910"/>
       <w:r>
         <w:rPr>
           <w:rFonts w:ascii="Times New Roman" w:hAnsi="Times New Roman" w:cs="Times New Roman"/>
@@ -11762,7 +12343,7 @@
         </w:rPr>
         <w:t>.1 Process Model</w:t>
       </w:r>
-      <w:bookmarkEnd w:id="30"/>
+      <w:bookmarkEnd w:id="32"/>
     </w:p>
     <w:p>
       <w:pPr>
@@ -11900,7 +12481,7 @@
           <w:szCs w:val="24"/>
         </w:rPr>
       </w:pPr>
-      <w:bookmarkStart w:id="31" w:name="_Toc447827563"/>
+      <w:bookmarkStart w:id="33" w:name="_Toc448082911"/>
       <w:r>
         <w:rPr>
           <w:rFonts w:ascii="Times New Roman" w:hAnsi="Times New Roman" w:cs="Times New Roman"/>
@@ -11933,7 +12514,7 @@
         </w:rPr>
         <w:t>nd Technology</w:t>
       </w:r>
-      <w:bookmarkEnd w:id="31"/>
+      <w:bookmarkEnd w:id="33"/>
     </w:p>
     <w:p>
       <w:pPr>
@@ -12279,7 +12860,23 @@
                 <w:sz w:val="24"/>
                 <w:szCs w:val="24"/>
               </w:rPr>
-              <w:t>HyperText MarkUp Language (</w:t>
+              <w:t>Hyper</w:t>
+            </w:r>
+            <w:r>
+              <w:rPr>
+                <w:rFonts w:ascii="Times New Roman" w:hAnsi="Times New Roman" w:cs="Times New Roman"/>
+                <w:sz w:val="24"/>
+                <w:szCs w:val="24"/>
+              </w:rPr>
+              <w:t xml:space="preserve"> </w:t>
+            </w:r>
+            <w:r>
+              <w:rPr>
+                <w:rFonts w:ascii="Times New Roman" w:hAnsi="Times New Roman" w:cs="Times New Roman"/>
+                <w:sz w:val="24"/>
+                <w:szCs w:val="24"/>
+              </w:rPr>
+              <w:t>Text MarkUp Language (</w:t>
             </w:r>
             <w:r>
               <w:rPr>
@@ -12837,7 +13434,7 @@
           <w:szCs w:val="24"/>
         </w:rPr>
       </w:pPr>
-      <w:bookmarkStart w:id="32" w:name="_Toc447827564"/>
+      <w:bookmarkStart w:id="34" w:name="_Toc448082912"/>
       <w:r>
         <w:rPr>
           <w:rFonts w:ascii="Times New Roman" w:hAnsi="Times New Roman" w:cs="Times New Roman"/>
@@ -12846,7 +13443,7 @@
         </w:rPr>
         <w:t>3.3 Challenges</w:t>
       </w:r>
-      <w:bookmarkEnd w:id="32"/>
+      <w:bookmarkEnd w:id="34"/>
     </w:p>
     <w:p>
       <w:pPr>
@@ -12911,7 +13508,23 @@
           <w:sz w:val="24"/>
           <w:szCs w:val="24"/>
         </w:rPr>
-        <w:t>The initial framework used to start the development of the project was Laravel 5.2</w:t>
+        <w:t xml:space="preserve">The initial </w:t>
+      </w:r>
+      <w:r>
+        <w:rPr>
+          <w:rFonts w:ascii="Times New Roman" w:hAnsi="Times New Roman" w:cs="Times New Roman"/>
+          <w:sz w:val="24"/>
+          <w:szCs w:val="24"/>
+        </w:rPr>
+        <w:t xml:space="preserve">PHP </w:t>
+      </w:r>
+      <w:r>
+        <w:rPr>
+          <w:rFonts w:ascii="Times New Roman" w:hAnsi="Times New Roman" w:cs="Times New Roman"/>
+          <w:sz w:val="24"/>
+          <w:szCs w:val="24"/>
+        </w:rPr>
+        <w:t>framework used to start the development of the project was Laravel 5.2</w:t>
       </w:r>
       <w:r>
         <w:rPr>
@@ -12935,23 +13548,377 @@
           <w:sz w:val="24"/>
           <w:szCs w:val="24"/>
         </w:rPr>
-        <w:t>Even though the framework makes devel</w:t>
-      </w:r>
-      <w:r>
-        <w:rPr>
-          <w:rFonts w:ascii="Times New Roman" w:hAnsi="Times New Roman" w:cs="Times New Roman"/>
-          <w:sz w:val="24"/>
-          <w:szCs w:val="24"/>
-        </w:rPr>
-        <w:t>opment of web applications easy</w:t>
-      </w:r>
-      <w:r>
-        <w:rPr>
-          <w:rFonts w:ascii="Times New Roman" w:hAnsi="Times New Roman" w:cs="Times New Roman"/>
-          <w:sz w:val="24"/>
-          <w:szCs w:val="24"/>
-        </w:rPr>
-        <w:t xml:space="preserve">, </w:t>
+        <w:t>Laravel comes with numerous libraries that can be downloaded and added to the project through composer.</w:t>
+      </w:r>
+      <w:r>
+        <w:rPr>
+          <w:rFonts w:ascii="Times New Roman" w:hAnsi="Times New Roman" w:cs="Times New Roman"/>
+          <w:sz w:val="24"/>
+          <w:szCs w:val="24"/>
+        </w:rPr>
+        <w:t xml:space="preserve"> </w:t>
+      </w:r>
+      <w:r>
+        <w:rPr>
+          <w:rFonts w:ascii="Times New Roman" w:hAnsi="Times New Roman" w:cs="Times New Roman"/>
+          <w:sz w:val="24"/>
+          <w:szCs w:val="24"/>
+        </w:rPr>
+        <w:t xml:space="preserve">The downloading and setup of Laravel was hectic and took </w:t>
+      </w:r>
+      <w:r>
+        <w:rPr>
+          <w:rFonts w:ascii="Times New Roman" w:hAnsi="Times New Roman" w:cs="Times New Roman"/>
+          <w:sz w:val="24"/>
+          <w:szCs w:val="24"/>
+        </w:rPr>
+        <w:t xml:space="preserve">2 </w:t>
+      </w:r>
+      <w:r>
+        <w:rPr>
+          <w:rFonts w:ascii="Times New Roman" w:hAnsi="Times New Roman" w:cs="Times New Roman"/>
+          <w:sz w:val="24"/>
+          <w:szCs w:val="24"/>
+        </w:rPr>
+        <w:t>weeks to get a good working project.</w:t>
+      </w:r>
+      <w:r>
+        <w:rPr>
+          <w:rFonts w:ascii="Times New Roman" w:hAnsi="Times New Roman" w:cs="Times New Roman"/>
+          <w:sz w:val="24"/>
+          <w:szCs w:val="24"/>
+        </w:rPr>
+        <w:t xml:space="preserve"> Since the project was being developed using PhpStorm</w:t>
+      </w:r>
+      <w:r>
+        <w:rPr>
+          <w:rFonts w:ascii="Times New Roman" w:hAnsi="Times New Roman" w:cs="Times New Roman"/>
+          <w:sz w:val="24"/>
+          <w:szCs w:val="24"/>
+        </w:rPr>
+        <w:t xml:space="preserve"> IDE</w:t>
+      </w:r>
+      <w:r>
+        <w:rPr>
+          <w:rFonts w:ascii="Times New Roman" w:hAnsi="Times New Roman" w:cs="Times New Roman"/>
+          <w:sz w:val="24"/>
+          <w:szCs w:val="24"/>
+        </w:rPr>
+        <w:t>,</w:t>
+      </w:r>
+      <w:r>
+        <w:rPr>
+          <w:rFonts w:ascii="Times New Roman" w:hAnsi="Times New Roman" w:cs="Times New Roman"/>
+          <w:sz w:val="24"/>
+          <w:szCs w:val="24"/>
+        </w:rPr>
+        <w:t xml:space="preserve"> </w:t>
+      </w:r>
+      <w:r>
+        <w:rPr>
+          <w:rFonts w:ascii="Times New Roman" w:hAnsi="Times New Roman" w:cs="Times New Roman"/>
+          <w:sz w:val="24"/>
+          <w:szCs w:val="24"/>
+        </w:rPr>
+        <w:t>integr</w:t>
+      </w:r>
+      <w:r>
+        <w:rPr>
+          <w:rFonts w:ascii="Times New Roman" w:hAnsi="Times New Roman" w:cs="Times New Roman"/>
+          <w:sz w:val="24"/>
+          <w:szCs w:val="24"/>
+        </w:rPr>
+        <w:t>ating Laravel needed more libraries to be downloaded</w:t>
+      </w:r>
+      <w:r>
+        <w:rPr>
+          <w:rFonts w:ascii="Times New Roman" w:hAnsi="Times New Roman" w:cs="Times New Roman"/>
+          <w:sz w:val="24"/>
+          <w:szCs w:val="24"/>
+        </w:rPr>
+        <w:t xml:space="preserve"> and installed</w:t>
+      </w:r>
+      <w:r>
+        <w:rPr>
+          <w:rFonts w:ascii="Times New Roman" w:hAnsi="Times New Roman" w:cs="Times New Roman"/>
+          <w:sz w:val="24"/>
+          <w:szCs w:val="24"/>
+        </w:rPr>
+        <w:t>.</w:t>
+      </w:r>
+      <w:r>
+        <w:rPr>
+          <w:rFonts w:ascii="Times New Roman" w:hAnsi="Times New Roman" w:cs="Times New Roman"/>
+          <w:sz w:val="24"/>
+          <w:szCs w:val="24"/>
+        </w:rPr>
+        <w:t xml:space="preserve"> </w:t>
+      </w:r>
+      <w:r>
+        <w:rPr>
+          <w:rFonts w:ascii="Times New Roman" w:hAnsi="Times New Roman" w:cs="Times New Roman"/>
+          <w:sz w:val="24"/>
+          <w:szCs w:val="24"/>
+        </w:rPr>
+        <w:t>When the Laravel p</w:t>
+      </w:r>
+      <w:r>
+        <w:rPr>
+          <w:rFonts w:ascii="Times New Roman" w:hAnsi="Times New Roman" w:cs="Times New Roman"/>
+          <w:sz w:val="24"/>
+          <w:szCs w:val="24"/>
+        </w:rPr>
+        <w:t xml:space="preserve">roject was finally setup, figuring out its folder structure was also another challenge. </w:t>
+      </w:r>
+      <w:r>
+        <w:rPr>
+          <w:rFonts w:ascii="Times New Roman" w:hAnsi="Times New Roman" w:cs="Times New Roman"/>
+          <w:sz w:val="24"/>
+          <w:szCs w:val="24"/>
+        </w:rPr>
+        <w:t>The various Laravel versions have different folder structure hence</w:t>
+      </w:r>
+      <w:r>
+        <w:rPr>
+          <w:rFonts w:ascii="Times New Roman" w:hAnsi="Times New Roman" w:cs="Times New Roman"/>
+          <w:sz w:val="24"/>
+          <w:szCs w:val="24"/>
+        </w:rPr>
+        <w:t xml:space="preserve"> getting tutorials to start developing with the framework </w:t>
+      </w:r>
+      <w:r>
+        <w:rPr>
+          <w:rFonts w:ascii="Times New Roman" w:hAnsi="Times New Roman" w:cs="Times New Roman"/>
+          <w:sz w:val="24"/>
+          <w:szCs w:val="24"/>
+        </w:rPr>
+        <w:t>was another challenge.</w:t>
+      </w:r>
+      <w:r>
+        <w:rPr>
+          <w:rFonts w:ascii="Times New Roman" w:hAnsi="Times New Roman" w:cs="Times New Roman"/>
+          <w:sz w:val="24"/>
+          <w:szCs w:val="24"/>
+        </w:rPr>
+        <w:t xml:space="preserve"> </w:t>
+      </w:r>
+      <w:r>
+        <w:rPr>
+          <w:rFonts w:ascii="Times New Roman" w:hAnsi="Times New Roman" w:cs="Times New Roman"/>
+          <w:sz w:val="24"/>
+          <w:szCs w:val="24"/>
+        </w:rPr>
+        <w:t>The frame</w:t>
+      </w:r>
+      <w:r>
+        <w:rPr>
+          <w:rFonts w:ascii="Times New Roman" w:hAnsi="Times New Roman" w:cs="Times New Roman"/>
+          <w:sz w:val="24"/>
+          <w:szCs w:val="24"/>
+        </w:rPr>
+        <w:t>work indeed did handle the data</w:t>
+      </w:r>
+      <w:r>
+        <w:rPr>
+          <w:rFonts w:ascii="Times New Roman" w:hAnsi="Times New Roman" w:cs="Times New Roman"/>
+          <w:sz w:val="24"/>
+          <w:szCs w:val="24"/>
+        </w:rPr>
+        <w:t xml:space="preserve">base </w:t>
+      </w:r>
+      <w:r>
+        <w:rPr>
+          <w:rFonts w:ascii="Times New Roman" w:hAnsi="Times New Roman" w:cs="Times New Roman"/>
+          <w:sz w:val="24"/>
+          <w:szCs w:val="24"/>
+        </w:rPr>
+        <w:t>architecture</w:t>
+      </w:r>
+      <w:r>
+        <w:rPr>
+          <w:rFonts w:ascii="Times New Roman" w:hAnsi="Times New Roman" w:cs="Times New Roman"/>
+          <w:sz w:val="24"/>
+          <w:szCs w:val="24"/>
+        </w:rPr>
+        <w:t xml:space="preserve"> of the project well but that was not enough.</w:t>
+      </w:r>
+      <w:r>
+        <w:rPr>
+          <w:rFonts w:ascii="Times New Roman" w:hAnsi="Times New Roman" w:cs="Times New Roman"/>
+          <w:sz w:val="24"/>
+          <w:szCs w:val="24"/>
+        </w:rPr>
+        <w:t xml:space="preserve"> The challenges with the PHP framework </w:t>
+      </w:r>
+      <w:r>
+        <w:rPr>
+          <w:rFonts w:ascii="Times New Roman" w:hAnsi="Times New Roman" w:cs="Times New Roman"/>
+          <w:sz w:val="24"/>
+          <w:szCs w:val="24"/>
+        </w:rPr>
+        <w:t>led to delay in the development of the project because much time was used to try and figure out ways and means to get it working.</w:t>
+      </w:r>
+    </w:p>
+    <w:p>
+      <w:pPr>
+        <w:spacing w:line="480" w:lineRule="auto"/>
+        <w:rPr>
+          <w:rFonts w:ascii="Times New Roman" w:hAnsi="Times New Roman" w:cs="Times New Roman"/>
+          <w:sz w:val="24"/>
+          <w:szCs w:val="24"/>
+        </w:rPr>
+      </w:pPr>
+      <w:r>
+        <w:rPr>
+          <w:rFonts w:ascii="Times New Roman" w:hAnsi="Times New Roman" w:cs="Times New Roman"/>
+          <w:sz w:val="24"/>
+          <w:szCs w:val="24"/>
+        </w:rPr>
+        <w:tab/>
+      </w:r>
+      <w:r>
+        <w:rPr>
+          <w:rFonts w:ascii="Times New Roman" w:hAnsi="Times New Roman" w:cs="Times New Roman"/>
+          <w:sz w:val="24"/>
+          <w:szCs w:val="24"/>
+        </w:rPr>
+        <w:t>A</w:t>
+      </w:r>
+      <w:r>
+        <w:rPr>
+          <w:rFonts w:ascii="Times New Roman" w:hAnsi="Times New Roman" w:cs="Times New Roman"/>
+          <w:sz w:val="24"/>
+          <w:szCs w:val="24"/>
+        </w:rPr>
+        <w:t xml:space="preserve"> meeting was arranged</w:t>
+      </w:r>
+      <w:r>
+        <w:rPr>
+          <w:rFonts w:ascii="Times New Roman" w:hAnsi="Times New Roman" w:cs="Times New Roman"/>
+          <w:sz w:val="24"/>
+          <w:szCs w:val="24"/>
+        </w:rPr>
+        <w:t xml:space="preserve"> with the project supervisor to</w:t>
+      </w:r>
+      <w:r>
+        <w:rPr>
+          <w:rFonts w:ascii="Times New Roman" w:hAnsi="Times New Roman" w:cs="Times New Roman"/>
+          <w:sz w:val="24"/>
+          <w:szCs w:val="24"/>
+        </w:rPr>
+        <w:t xml:space="preserve"> discussed the difficulties faced by the framework.</w:t>
+      </w:r>
+      <w:r>
+        <w:rPr>
+          <w:rFonts w:ascii="Times New Roman" w:hAnsi="Times New Roman" w:cs="Times New Roman"/>
+          <w:sz w:val="24"/>
+          <w:szCs w:val="24"/>
+        </w:rPr>
+        <w:t xml:space="preserve"> </w:t>
+      </w:r>
+      <w:r>
+        <w:rPr>
+          <w:rFonts w:ascii="Times New Roman" w:hAnsi="Times New Roman" w:cs="Times New Roman"/>
+          <w:sz w:val="24"/>
+          <w:szCs w:val="24"/>
+        </w:rPr>
+        <w:t>A decision was made to dis</w:t>
+      </w:r>
+      <w:r>
+        <w:rPr>
+          <w:rFonts w:ascii="Times New Roman" w:hAnsi="Times New Roman" w:cs="Times New Roman"/>
+          <w:sz w:val="24"/>
+          <w:szCs w:val="24"/>
+        </w:rPr>
+        <w:t>car</w:t>
+      </w:r>
+      <w:r>
+        <w:rPr>
+          <w:rFonts w:ascii="Times New Roman" w:hAnsi="Times New Roman" w:cs="Times New Roman"/>
+          <w:sz w:val="24"/>
+          <w:szCs w:val="24"/>
+        </w:rPr>
+        <w:t xml:space="preserve">d the use of Laravel since it </w:t>
+      </w:r>
+      <w:r>
+        <w:rPr>
+          <w:rFonts w:ascii="Times New Roman" w:hAnsi="Times New Roman" w:cs="Times New Roman"/>
+          <w:sz w:val="24"/>
+          <w:szCs w:val="24"/>
+        </w:rPr>
+        <w:t>made the progress of the project slow due to its learning curve.</w:t>
+      </w:r>
+      <w:r>
+        <w:rPr>
+          <w:rFonts w:ascii="Times New Roman" w:hAnsi="Times New Roman" w:cs="Times New Roman"/>
+          <w:sz w:val="24"/>
+          <w:szCs w:val="24"/>
+        </w:rPr>
+        <w:t xml:space="preserve"> </w:t>
+      </w:r>
+      <w:r>
+        <w:rPr>
+          <w:rFonts w:ascii="Times New Roman" w:hAnsi="Times New Roman" w:cs="Times New Roman"/>
+          <w:sz w:val="24"/>
+          <w:szCs w:val="24"/>
+        </w:rPr>
+        <w:t xml:space="preserve">Twig a PHP template was then used for the implementation of the project. </w:t>
+      </w:r>
+      <w:r>
+        <w:rPr>
+          <w:rFonts w:ascii="Times New Roman" w:hAnsi="Times New Roman" w:cs="Times New Roman"/>
+          <w:sz w:val="24"/>
+          <w:szCs w:val="24"/>
+        </w:rPr>
+        <w:t>Composer was also included to download certain dependencies the project will need for development.</w:t>
+      </w:r>
+      <w:r>
+        <w:rPr>
+          <w:rFonts w:ascii="Times New Roman" w:hAnsi="Times New Roman" w:cs="Times New Roman"/>
+          <w:sz w:val="24"/>
+          <w:szCs w:val="24"/>
+        </w:rPr>
+        <w:t xml:space="preserve"> </w:t>
+      </w:r>
+      <w:r>
+        <w:rPr>
+          <w:rFonts w:ascii="Times New Roman" w:hAnsi="Times New Roman" w:cs="Times New Roman"/>
+          <w:sz w:val="24"/>
+          <w:szCs w:val="24"/>
+        </w:rPr>
+        <w:t>The use of twig template</w:t>
+      </w:r>
+      <w:r>
+        <w:rPr>
+          <w:rFonts w:ascii="Times New Roman" w:hAnsi="Times New Roman" w:cs="Times New Roman"/>
+          <w:sz w:val="24"/>
+          <w:szCs w:val="24"/>
+        </w:rPr>
+        <w:t xml:space="preserve"> made development</w:t>
+      </w:r>
+      <w:r>
+        <w:rPr>
+          <w:rFonts w:ascii="Times New Roman" w:hAnsi="Times New Roman" w:cs="Times New Roman"/>
+          <w:sz w:val="24"/>
+          <w:szCs w:val="24"/>
+        </w:rPr>
+        <w:t xml:space="preserve"> of the project</w:t>
+      </w:r>
+      <w:r>
+        <w:rPr>
+          <w:rFonts w:ascii="Times New Roman" w:hAnsi="Times New Roman" w:cs="Times New Roman"/>
+          <w:sz w:val="24"/>
+          <w:szCs w:val="24"/>
+        </w:rPr>
+        <w:t xml:space="preserve"> fast and it was easy to learn and use.</w:t>
+      </w:r>
+      <w:r>
+        <w:rPr>
+          <w:rFonts w:ascii="Times New Roman" w:hAnsi="Times New Roman" w:cs="Times New Roman"/>
+          <w:sz w:val="24"/>
+          <w:szCs w:val="24"/>
+        </w:rPr>
+        <w:t xml:space="preserve"> </w:t>
       </w:r>
     </w:p>
     <w:p>
@@ -12975,7 +13942,7 @@
           <w:szCs w:val="24"/>
         </w:rPr>
       </w:pPr>
-      <w:bookmarkStart w:id="33" w:name="_Toc447827565"/>
+      <w:bookmarkStart w:id="35" w:name="_Toc448082913"/>
       <w:r>
         <w:rPr>
           <w:rFonts w:ascii="Times New Roman" w:hAnsi="Times New Roman" w:cs="Times New Roman"/>
@@ -13000,7 +13967,7 @@
         </w:rPr>
         <w:t xml:space="preserve"> Platform</w:t>
       </w:r>
-      <w:bookmarkEnd w:id="33"/>
+      <w:bookmarkEnd w:id="35"/>
     </w:p>
     <w:p>
       <w:pPr>
@@ -13083,7 +14050,7 @@
           <w:szCs w:val="24"/>
         </w:rPr>
       </w:pPr>
-      <w:bookmarkStart w:id="34" w:name="_Toc447827566"/>
+      <w:bookmarkStart w:id="36" w:name="_Toc448082914"/>
       <w:r>
         <w:rPr>
           <w:rFonts w:ascii="Times New Roman" w:hAnsi="Times New Roman" w:cs="Times New Roman"/>
@@ -13108,7 +14075,7 @@
         </w:rPr>
         <w:t>.1 Web Version</w:t>
       </w:r>
-      <w:bookmarkEnd w:id="34"/>
+      <w:bookmarkEnd w:id="36"/>
     </w:p>
     <w:p>
       <w:pPr>
@@ -13184,7 +14151,7 @@
           <w:szCs w:val="24"/>
         </w:rPr>
       </w:pPr>
-      <w:bookmarkStart w:id="35" w:name="_Toc447827567"/>
+      <w:bookmarkStart w:id="37" w:name="_Toc448082915"/>
       <w:r>
         <w:rPr>
           <w:rFonts w:ascii="Times New Roman" w:hAnsi="Times New Roman" w:cs="Times New Roman"/>
@@ -13209,7 +14176,7 @@
         </w:rPr>
         <w:t>.2 Mobile Version</w:t>
       </w:r>
-      <w:bookmarkEnd w:id="35"/>
+      <w:bookmarkEnd w:id="37"/>
     </w:p>
     <w:p>
       <w:pPr>
@@ -13331,7 +14298,16 @@
           <w:sz w:val="24"/>
           <w:szCs w:val="24"/>
         </w:rPr>
-        <w:t xml:space="preserve">The application however does not support android versions below </w:t>
+        <w:t xml:space="preserve">The application however does not support android </w:t>
+      </w:r>
+      <w:r>
+        <w:rPr>
+          <w:rFonts w:ascii="Times New Roman" w:hAnsi="Times New Roman" w:cs="Times New Roman"/>
+          <w:sz w:val="24"/>
+          <w:szCs w:val="24"/>
+        </w:rPr>
+        <w:lastRenderedPageBreak/>
+        <w:t xml:space="preserve">versions below </w:t>
       </w:r>
       <w:r>
         <w:rPr>
@@ -13387,7 +14363,7 @@
           <w:szCs w:val="24"/>
         </w:rPr>
       </w:pPr>
-      <w:bookmarkStart w:id="36" w:name="_Toc447827568"/>
+      <w:bookmarkStart w:id="38" w:name="_Toc448082916"/>
       <w:r>
         <w:rPr>
           <w:rFonts w:ascii="Times New Roman" w:hAnsi="Times New Roman" w:cs="Times New Roman"/>
@@ -13420,7 +14396,7 @@
         </w:rPr>
         <w:t>Web Interface</w:t>
       </w:r>
-      <w:bookmarkEnd w:id="36"/>
+      <w:bookmarkEnd w:id="38"/>
     </w:p>
     <w:p>
       <w:pPr>
@@ -13566,11 +14542,10 @@
           <w:sz w:val="24"/>
           <w:szCs w:val="24"/>
         </w:rPr>
-        <w:lastRenderedPageBreak/>
         <w:drawing>
-          <wp:inline distT="0" distB="0" distL="0" distR="0" wp14:anchorId="1B4F9CE3" wp14:editId="42CA76B3">
-            <wp:extent cx="5932170" cy="3422748"/>
-            <wp:effectExtent l="0" t="0" r="11430" b="6350"/>
+          <wp:inline distT="0" distB="0" distL="0" distR="0" wp14:anchorId="1B4F9CE3" wp14:editId="5966AD19">
+            <wp:extent cx="2940687" cy="1696720"/>
+            <wp:effectExtent l="0" t="0" r="5715" b="5080"/>
             <wp:docPr id="12" name="Picture 12" descr="../../../../../../Desktop/Screen%20Shot%202016-04-01%20at%2008.40.40"/>
             <wp:cNvGraphicFramePr>
               <a:graphicFrameLocks xmlns:a="http://schemas.openxmlformats.org/drawingml/2006/main" noChangeAspect="1"/>
@@ -13600,7 +14575,7 @@
                   <pic:spPr bwMode="auto">
                     <a:xfrm>
                       <a:off x="0" y="0"/>
-                      <a:ext cx="5933302" cy="3423401"/>
+                      <a:ext cx="2979635" cy="1719192"/>
                     </a:xfrm>
                     <a:prstGeom prst="rect">
                       <a:avLst/>
@@ -13890,7 +14865,7 @@
           <w:szCs w:val="24"/>
         </w:rPr>
       </w:pPr>
-      <w:bookmarkStart w:id="37" w:name="_Toc447827569"/>
+      <w:bookmarkStart w:id="39" w:name="_Toc448082917"/>
       <w:r>
         <w:rPr>
           <w:rFonts w:ascii="Times New Roman" w:hAnsi="Times New Roman" w:cs="Times New Roman"/>
@@ -13915,7 +14890,7 @@
         </w:rPr>
         <w:t xml:space="preserve"> Mobile Interface</w:t>
       </w:r>
-      <w:bookmarkEnd w:id="37"/>
+      <w:bookmarkEnd w:id="39"/>
     </w:p>
     <w:p>
       <w:pPr>
@@ -14098,7 +15073,7 @@
           <w:szCs w:val="24"/>
         </w:rPr>
         <w:drawing>
-          <wp:inline distT="0" distB="0" distL="0" distR="0" wp14:anchorId="7C21EDED" wp14:editId="3CB1A0C0">
+          <wp:inline distT="0" distB="0" distL="0" distR="0" wp14:anchorId="7C21EDED" wp14:editId="04897DCD">
             <wp:extent cx="2515235" cy="4470302"/>
             <wp:effectExtent l="0" t="0" r="0" b="635"/>
             <wp:docPr id="9" name="Picture 9" descr="images/mobile/Screenshot_20160401-073938.png"/>
@@ -14130,7 +15105,7 @@
                   <pic:spPr bwMode="auto">
                     <a:xfrm>
                       <a:off x="0" y="0"/>
-                      <a:ext cx="2521828" cy="4482020"/>
+                      <a:ext cx="2515235" cy="4470302"/>
                     </a:xfrm>
                     <a:prstGeom prst="rect">
                       <a:avLst/>
@@ -14162,7 +15137,7 @@
           <w:szCs w:val="24"/>
         </w:rPr>
         <w:drawing>
-          <wp:inline distT="0" distB="0" distL="0" distR="0" wp14:anchorId="7794FE29" wp14:editId="29E771B1">
+          <wp:inline distT="0" distB="0" distL="0" distR="0" wp14:anchorId="7794FE29" wp14:editId="54F0D553">
             <wp:extent cx="2503651" cy="4451546"/>
             <wp:effectExtent l="0" t="0" r="11430" b="0"/>
             <wp:docPr id="10" name="Picture 10" descr="images/mobile/Screenshot_20160401-073955.png"/>
@@ -14194,7 +15169,7 @@
                   <pic:spPr bwMode="auto">
                     <a:xfrm>
                       <a:off x="0" y="0"/>
-                      <a:ext cx="2534891" cy="4507091"/>
+                      <a:ext cx="2503651" cy="4451546"/>
                     </a:xfrm>
                     <a:prstGeom prst="rect">
                       <a:avLst/>
@@ -14379,7 +15354,7 @@
           <w:szCs w:val="24"/>
         </w:rPr>
       </w:pPr>
-      <w:bookmarkStart w:id="38" w:name="_Toc447827570"/>
+      <w:bookmarkStart w:id="40" w:name="_Toc448082918"/>
       <w:r>
         <w:rPr>
           <w:rFonts w:ascii="Times New Roman" w:hAnsi="Times New Roman" w:cs="Times New Roman"/>
@@ -14413,7 +15388,7 @@
         </w:rPr>
         <w:t>nd Results</w:t>
       </w:r>
-      <w:bookmarkEnd w:id="38"/>
+      <w:bookmarkEnd w:id="40"/>
     </w:p>
     <w:p>
       <w:pPr>
@@ -14544,7 +15519,7 @@
           <w:szCs w:val="24"/>
         </w:rPr>
       </w:pPr>
-      <w:bookmarkStart w:id="39" w:name="_Toc447827571"/>
+      <w:bookmarkStart w:id="41" w:name="_Toc448082919"/>
       <w:r>
         <w:rPr>
           <w:rFonts w:ascii="Times New Roman" w:hAnsi="Times New Roman" w:cs="Times New Roman"/>
@@ -14569,7 +15544,7 @@
         </w:rPr>
         <w:t>Development Testing</w:t>
       </w:r>
-      <w:bookmarkEnd w:id="39"/>
+      <w:bookmarkEnd w:id="41"/>
     </w:p>
     <w:p>
       <w:pPr>
@@ -14715,7 +15690,7 @@
           <w:szCs w:val="24"/>
         </w:rPr>
       </w:pPr>
-      <w:bookmarkStart w:id="40" w:name="_Toc447827572"/>
+      <w:bookmarkStart w:id="42" w:name="_Toc448082920"/>
       <w:r>
         <w:rPr>
           <w:rFonts w:ascii="Times New Roman" w:hAnsi="Times New Roman" w:cs="Times New Roman"/>
@@ -14724,7 +15699,7 @@
         </w:rPr>
         <w:t>4.1.1 Unit Testing</w:t>
       </w:r>
-      <w:bookmarkEnd w:id="40"/>
+      <w:bookmarkEnd w:id="42"/>
     </w:p>
     <w:p>
       <w:pPr>
@@ -14881,7 +15856,7 @@
           <w:szCs w:val="24"/>
         </w:rPr>
       </w:pPr>
-      <w:bookmarkStart w:id="41" w:name="_Toc447827573"/>
+      <w:bookmarkStart w:id="43" w:name="_Toc448082921"/>
       <w:r>
         <w:rPr>
           <w:rFonts w:ascii="Times New Roman" w:hAnsi="Times New Roman" w:cs="Times New Roman"/>
@@ -14891,7 +15866,7 @@
         <w:lastRenderedPageBreak/>
         <w:t>4.2 Release Testing</w:t>
       </w:r>
-      <w:bookmarkEnd w:id="41"/>
+      <w:bookmarkEnd w:id="43"/>
     </w:p>
     <w:p>
       <w:pPr>
@@ -14959,7 +15934,7 @@
           <w:szCs w:val="24"/>
         </w:rPr>
       </w:pPr>
-      <w:bookmarkStart w:id="42" w:name="_Toc447827574"/>
+      <w:bookmarkStart w:id="44" w:name="_Toc448082922"/>
       <w:r>
         <w:rPr>
           <w:rFonts w:ascii="Times New Roman" w:hAnsi="Times New Roman" w:cs="Times New Roman"/>
@@ -14968,7 +15943,7 @@
         </w:rPr>
         <w:t>4.2.1 Requirement Based Testing</w:t>
       </w:r>
-      <w:bookmarkEnd w:id="42"/>
+      <w:bookmarkEnd w:id="44"/>
     </w:p>
     <w:p>
       <w:pPr>
@@ -15101,7 +16076,7 @@
           <w:szCs w:val="24"/>
         </w:rPr>
       </w:pPr>
-      <w:bookmarkStart w:id="43" w:name="_Toc447827575"/>
+      <w:bookmarkStart w:id="45" w:name="_Toc448082923"/>
       <w:r>
         <w:rPr>
           <w:rFonts w:ascii="Times New Roman" w:hAnsi="Times New Roman" w:cs="Times New Roman"/>
@@ -15126,7 +16101,7 @@
         </w:rPr>
         <w:t>User Testing</w:t>
       </w:r>
-      <w:bookmarkEnd w:id="43"/>
+      <w:bookmarkEnd w:id="45"/>
     </w:p>
     <w:p>
       <w:pPr>
@@ -15208,7 +16183,7 @@
           <w:szCs w:val="24"/>
         </w:rPr>
       </w:pPr>
-      <w:bookmarkStart w:id="44" w:name="_Toc447827576"/>
+      <w:bookmarkStart w:id="46" w:name="_Toc448082924"/>
       <w:r>
         <w:rPr>
           <w:rFonts w:ascii="Times New Roman" w:hAnsi="Times New Roman" w:cs="Times New Roman"/>
@@ -15234,7 +16209,7 @@
         </w:rPr>
         <w:t xml:space="preserve"> Beta Testing</w:t>
       </w:r>
-      <w:bookmarkEnd w:id="44"/>
+      <w:bookmarkEnd w:id="46"/>
     </w:p>
     <w:p>
       <w:pPr>
@@ -15471,7 +16446,7 @@
           <w:szCs w:val="24"/>
         </w:rPr>
       </w:pPr>
-      <w:bookmarkStart w:id="45" w:name="_Toc447827577"/>
+      <w:bookmarkStart w:id="47" w:name="_Toc448082925"/>
       <w:r>
         <w:rPr>
           <w:rFonts w:ascii="Times New Roman" w:hAnsi="Times New Roman" w:cs="Times New Roman"/>
@@ -15480,7 +16455,7 @@
         </w:rPr>
         <w:t>4.4 Other Testing</w:t>
       </w:r>
-      <w:bookmarkEnd w:id="45"/>
+      <w:bookmarkEnd w:id="47"/>
     </w:p>
     <w:p>
       <w:pPr>
@@ -15650,7 +16625,7 @@
           <w:szCs w:val="24"/>
         </w:rPr>
       </w:pPr>
-      <w:bookmarkStart w:id="46" w:name="_Toc447827578"/>
+      <w:bookmarkStart w:id="48" w:name="_Toc448082926"/>
       <w:r>
         <w:rPr>
           <w:rFonts w:ascii="Times New Roman" w:hAnsi="Times New Roman" w:cs="Times New Roman"/>
@@ -15668,7 +16643,7 @@
         </w:rPr>
         <w:t>: Conclusion and Recommendation</w:t>
       </w:r>
-      <w:bookmarkEnd w:id="46"/>
+      <w:bookmarkEnd w:id="48"/>
     </w:p>
     <w:p>
       <w:pPr>
@@ -15857,7 +16832,7 @@
         </w:rPr>
       </w:pPr>
     </w:p>
-    <w:bookmarkStart w:id="47" w:name="_Toc447827579" w:displacedByCustomXml="next"/>
+    <w:bookmarkStart w:id="49" w:name="_Toc448082927" w:displacedByCustomXml="next"/>
     <w:sdt>
       <w:sdtPr>
         <w:rPr>
@@ -15901,7 +16876,7 @@
             </w:rPr>
             <w:t>References</w:t>
           </w:r>
-          <w:bookmarkEnd w:id="47"/>
+          <w:bookmarkEnd w:id="49"/>
         </w:p>
         <w:sdt>
           <w:sdtPr>
@@ -15913,7 +16888,6 @@
             <w:id w:val="111145805"/>
             <w:bibliography/>
           </w:sdtPr>
-          <w:sdtEndPr/>
           <w:sdtContent>
             <w:p>
               <w:pPr>
@@ -16369,7 +17343,15 @@
           <w:sz w:val="24"/>
           <w:szCs w:val="24"/>
         </w:rPr>
-        <w:t>Class to handle Auoth for a patient</w:t>
+        <w:t>Class to handle OAu</w:t>
+      </w:r>
+      <w:r>
+        <w:rPr>
+          <w:rFonts w:ascii="Times New Roman" w:hAnsi="Times New Roman" w:cs="Times New Roman"/>
+          <w:sz w:val="24"/>
+          <w:szCs w:val="24"/>
+        </w:rPr>
+        <w:t>th for a patient</w:t>
       </w:r>
     </w:p>
     <w:p>
@@ -16618,7 +17600,7 @@
         <w:rStyle w:val="PageNumber"/>
         <w:noProof/>
       </w:rPr>
-      <w:t>11</w:t>
+      <w:t>18</w:t>
     </w:r>
     <w:r>
       <w:rPr>
@@ -23193,7 +24175,7 @@
 </file>
 
 <file path=customXml/itemProps1.xml><?xml version="1.0" encoding="utf-8"?>
-<ds:datastoreItem xmlns:ds="http://schemas.openxmlformats.org/officeDocument/2006/customXml" ds:itemID="{36E9143D-442B-BE4B-ADFA-977D395BABE3}">
+<ds:datastoreItem xmlns:ds="http://schemas.openxmlformats.org/officeDocument/2006/customXml" ds:itemID="{9EAD454A-391A-914E-A6A0-A3CF98DC63DA}">
   <ds:schemaRefs>
     <ds:schemaRef ds:uri="http://schemas.openxmlformats.org/officeDocument/2006/bibliography"/>
   </ds:schemaRefs>

</xml_diff>